<commit_message>
After class some examples done
</commit_message>
<xml_diff>
--- a/06-Arrays/06-Arrays.docx
+++ b/06-Arrays/06-Arrays.docx
@@ -1,6 +1,6 @@
 
 <file path=word/document.xml><?xml version="1.0" encoding="utf-8"?>
-<w:document xmlns:wpc="http://schemas.microsoft.com/office/word/2010/wordprocessingCanvas" xmlns:cx="http://schemas.microsoft.com/office/drawing/2014/chartex" xmlns:cx1="http://schemas.microsoft.com/office/drawing/2015/9/8/chartex" xmlns:cx2="http://schemas.microsoft.com/office/drawing/2015/10/21/chartex" xmlns:cx3="http://schemas.microsoft.com/office/drawing/2016/5/9/chartex" xmlns:cx4="http://schemas.microsoft.com/office/drawing/2016/5/10/chartex" xmlns:cx5="http://schemas.microsoft.com/office/drawing/2016/5/11/chartex" xmlns:cx6="http://schemas.microsoft.com/office/drawing/2016/5/12/chartex" xmlns:cx7="http://schemas.microsoft.com/office/drawing/2016/5/13/chartex" xmlns:cx8="http://schemas.microsoft.com/office/drawing/2016/5/14/chartex" xmlns:mc="http://schemas.openxmlformats.org/markup-compatibility/2006" xmlns:aink="http://schemas.microsoft.com/office/drawing/2016/ink" xmlns:am3d="http://schemas.microsoft.com/office/drawing/2017/model3d" xmlns:o="urn:schemas-microsoft-com:office:office" xmlns:oel="http://schemas.microsoft.com/office/2019/extlst" xmlns:r="http://schemas.openxmlformats.org/officeDocument/2006/relationships" xmlns:m="http://schemas.openxmlformats.org/officeDocument/2006/math" xmlns:v="urn:schemas-microsoft-com:vml" xmlns:wp14="http://schemas.microsoft.com/office/word/2010/wordprocessingDrawing" xmlns:wp="http://schemas.openxmlformats.org/drawingml/2006/wordprocessingDrawing" xmlns:w10="urn:schemas-microsoft-com:office:word" xmlns:w="http://schemas.openxmlformats.org/wordprocessingml/2006/main" xmlns:w14="http://schemas.microsoft.com/office/word/2010/wordml" xmlns:w15="http://schemas.microsoft.com/office/word/2012/wordml" xmlns:w16cex="http://schemas.microsoft.com/office/word/2018/wordml/cex" xmlns:w16cid="http://schemas.microsoft.com/office/word/2016/wordml/cid" xmlns:w16="http://schemas.microsoft.com/office/word/2018/wordml" xmlns:w16sdtdh="http://schemas.microsoft.com/office/word/2020/wordml/sdtdatahash" xmlns:w16se="http://schemas.microsoft.com/office/word/2015/wordml/symex" xmlns:wpg="http://schemas.microsoft.com/office/word/2010/wordprocessingGroup" xmlns:wpi="http://schemas.microsoft.com/office/word/2010/wordprocessingInk" xmlns:wne="http://schemas.microsoft.com/office/word/2006/wordml" xmlns:wps="http://schemas.microsoft.com/office/word/2010/wordprocessingShape" mc:Ignorable="w14 w15 w16se w16cid w16 w16cex w16sdtdh wp14">
+<w:document xmlns:ve="http://schemas.openxmlformats.org/markup-compatibility/2006" xmlns:o="urn:schemas-microsoft-com:office:office" xmlns:r="http://schemas.openxmlformats.org/officeDocument/2006/relationships" xmlns:m="http://schemas.openxmlformats.org/officeDocument/2006/math" xmlns:v="urn:schemas-microsoft-com:vml" xmlns:wp="http://schemas.openxmlformats.org/drawingml/2006/wordprocessingDrawing" xmlns:w10="urn:schemas-microsoft-com:office:word" xmlns:w="http://schemas.openxmlformats.org/wordprocessingml/2006/main" xmlns:wne="http://schemas.microsoft.com/office/word/2006/wordml">
   <w:body>
     <w:p>
       <w:pPr>
@@ -11,16 +11,22 @@
           <w:lang w:val="pl-PL"/>
         </w:rPr>
       </w:pPr>
-      <w:proofErr w:type="spellStart"/>
       <w:r>
         <w:rPr>
           <w:sz w:val="72"/>
           <w:szCs w:val="72"/>
           <w:lang w:val="pl-PL"/>
         </w:rPr>
+        <w:t>ć</w:t>
+      </w:r>
+      <w:r>
+        <w:rPr>
+          <w:sz w:val="72"/>
+          <w:szCs w:val="72"/>
+          <w:lang w:val="pl-PL"/>
+        </w:rPr>
         <w:t>Arrays</w:t>
       </w:r>
-      <w:proofErr w:type="spellEnd"/>
     </w:p>
     <w:p>
       <w:pPr>
@@ -380,15 +386,47 @@
         <w:t>[</w:t>
       </w:r>
       <w:r>
-        <w:t xml:space="preserve">7 for </w:t>
-      </w:r>
-      <w:proofErr w:type="spellStart"/>
+        <w:t>7 for i in range(5)</w:t>
+      </w:r>
+      <w:r>
+        <w:t>]</w:t>
+      </w:r>
+    </w:p>
+    <w:p>
+      <w:pPr>
+        <w:pStyle w:val="Polecenie"/>
+      </w:pPr>
+      <w:r>
+        <w:t xml:space="preserve">arr4 = </w:t>
+      </w:r>
+      <w:r>
+        <w:t>[</w:t>
+      </w:r>
       <w:r>
         <w:t>i</w:t>
       </w:r>
-      <w:proofErr w:type="spellEnd"/>
-      <w:r>
-        <w:t xml:space="preserve"> in range(5)</w:t>
+      <w:r>
+        <w:t xml:space="preserve"> for </w:t>
+      </w:r>
+      <w:r>
+        <w:t>i</w:t>
+      </w:r>
+      <w:r>
+        <w:t xml:space="preserve"> in range</w:t>
+      </w:r>
+      <w:r>
+        <w:t>(1,10)]</w:t>
+      </w:r>
+    </w:p>
+    <w:p>
+      <w:pPr>
+        <w:pStyle w:val="Polecenie"/>
+      </w:pPr>
+      <w:r>
+        <w:t>arr5 = [</w:t>
+      </w:r>
+      <w:r>
+        <w:t>i*2 for i in range(1,10)</w:t>
       </w:r>
       <w:r>
         <w:t>]</w:t>
@@ -399,197 +437,107 @@
         <w:pStyle w:val="Polecenie"/>
       </w:pPr>
       <w:r>
-        <w:t xml:space="preserve">arr4 = </w:t>
+        <w:t>arr</w:t>
+      </w:r>
+      <w:r>
+        <w:t>6</w:t>
+      </w:r>
+      <w:r>
+        <w:t xml:space="preserve"> = [random.randint(1,</w:t>
+      </w:r>
+      <w:r>
+        <w:t>20</w:t>
+      </w:r>
+      <w:r>
+        <w:t xml:space="preserve">) for </w:t>
+      </w:r>
+      <w:r>
+        <w:t>i in range(10)</w:t>
+      </w:r>
+      <w:r>
+        <w:t>]</w:t>
+      </w:r>
+    </w:p>
+    <w:p>
+      <w:pPr>
+        <w:pStyle w:val="Polecenie"/>
+      </w:pPr>
+      <w:r>
+        <w:t>arr</w:t>
+      </w:r>
+      <w:r>
+        <w:t>7</w:t>
+      </w:r>
+      <w:r>
+        <w:t xml:space="preserve"> = [[] for </w:t>
+      </w:r>
+      <w:r>
+        <w:t>i</w:t>
+      </w:r>
+      <w:r>
+        <w:t xml:space="preserve"> in range(5)]</w:t>
+      </w:r>
+    </w:p>
+    <w:p>
+      <w:pPr>
+        <w:pStyle w:val="Polecenie"/>
+      </w:pPr>
+      <w:r>
+        <w:t>arr</w:t>
+      </w:r>
+      <w:r>
+        <w:t>8</w:t>
+      </w:r>
+      <w:r>
+        <w:t xml:space="preserve"> = </w:t>
       </w:r>
       <w:r>
         <w:t>[</w:t>
       </w:r>
-      <w:proofErr w:type="spellStart"/>
+      <w:r>
+        <w:t>[</w:t>
+      </w:r>
+      <w:r>
+        <w:t>1</w:t>
+      </w:r>
+      <w:r>
+        <w:t xml:space="preserve"> </w:t>
+      </w:r>
+      <w:r>
+        <w:t>for i in range(</w:t>
+      </w:r>
+      <w:r>
+        <w:t>2</w:t>
+      </w:r>
+      <w:r>
+        <w:t>)] for j in range(4)]</w:t>
+      </w:r>
+    </w:p>
+    <w:p>
+      <w:pPr>
+        <w:pStyle w:val="Polecenie"/>
+      </w:pPr>
+      <w:r>
+        <w:t>arr</w:t>
+      </w:r>
+      <w:r>
+        <w:t>9</w:t>
+      </w:r>
+      <w:r>
+        <w:t xml:space="preserve"> = </w:t>
+      </w:r>
+      <w:r>
+        <w:t>[</w:t>
+      </w:r>
+      <w:r>
+        <w:t>[random.randint(</w:t>
+      </w:r>
+      <w:r>
+        <w:t xml:space="preserve">1,20) for </w:t>
+      </w:r>
       <w:r>
         <w:t>i</w:t>
       </w:r>
-      <w:proofErr w:type="spellEnd"/>
-      <w:r>
-        <w:t xml:space="preserve"> for </w:t>
-      </w:r>
-      <w:proofErr w:type="spellStart"/>
-      <w:r>
-        <w:t>i</w:t>
-      </w:r>
-      <w:proofErr w:type="spellEnd"/>
-      <w:r>
-        <w:t xml:space="preserve"> in range</w:t>
-      </w:r>
-      <w:r>
-        <w:t>(1,10)]</w:t>
-      </w:r>
-    </w:p>
-    <w:p>
-      <w:pPr>
-        <w:pStyle w:val="Polecenie"/>
-      </w:pPr>
-      <w:r>
-        <w:t>arr5 = [</w:t>
-      </w:r>
-      <w:proofErr w:type="spellStart"/>
-      <w:r>
-        <w:t>i</w:t>
-      </w:r>
-      <w:proofErr w:type="spellEnd"/>
-      <w:r>
-        <w:t xml:space="preserve">*2 for </w:t>
-      </w:r>
-      <w:proofErr w:type="spellStart"/>
-      <w:r>
-        <w:t>i</w:t>
-      </w:r>
-      <w:proofErr w:type="spellEnd"/>
-      <w:r>
-        <w:t xml:space="preserve"> in range(1,10)</w:t>
-      </w:r>
-      <w:r>
-        <w:t>]</w:t>
-      </w:r>
-    </w:p>
-    <w:p>
-      <w:pPr>
-        <w:pStyle w:val="Polecenie"/>
-      </w:pPr>
-      <w:r>
-        <w:t>arr</w:t>
-      </w:r>
-      <w:r>
-        <w:t>6</w:t>
-      </w:r>
-      <w:r>
-        <w:t xml:space="preserve"> = [</w:t>
-      </w:r>
-      <w:proofErr w:type="spellStart"/>
-      <w:r>
-        <w:t>random.randint</w:t>
-      </w:r>
-      <w:proofErr w:type="spellEnd"/>
-      <w:r>
-        <w:t>(1,</w:t>
-      </w:r>
-      <w:r>
-        <w:t>20</w:t>
-      </w:r>
-      <w:r>
-        <w:t xml:space="preserve">) for </w:t>
-      </w:r>
-      <w:proofErr w:type="spellStart"/>
-      <w:r>
-        <w:t>i</w:t>
-      </w:r>
-      <w:proofErr w:type="spellEnd"/>
-      <w:r>
-        <w:t xml:space="preserve"> in range(10)</w:t>
-      </w:r>
-      <w:r>
-        <w:t>]</w:t>
-      </w:r>
-    </w:p>
-    <w:p>
-      <w:pPr>
-        <w:pStyle w:val="Polecenie"/>
-      </w:pPr>
-      <w:r>
-        <w:t>arr</w:t>
-      </w:r>
-      <w:r>
-        <w:t>7</w:t>
-      </w:r>
-      <w:r>
-        <w:t xml:space="preserve"> = [[] for </w:t>
-      </w:r>
-      <w:proofErr w:type="spellStart"/>
-      <w:r>
-        <w:t>i</w:t>
-      </w:r>
-      <w:proofErr w:type="spellEnd"/>
-      <w:r>
-        <w:t xml:space="preserve"> in range(5)]</w:t>
-      </w:r>
-    </w:p>
-    <w:p>
-      <w:pPr>
-        <w:pStyle w:val="Polecenie"/>
-      </w:pPr>
-      <w:r>
-        <w:t>arr</w:t>
-      </w:r>
-      <w:r>
-        <w:t>8</w:t>
-      </w:r>
-      <w:r>
-        <w:t xml:space="preserve"> = </w:t>
-      </w:r>
-      <w:r>
-        <w:t>[</w:t>
-      </w:r>
-      <w:r>
-        <w:t>[</w:t>
-      </w:r>
-      <w:r>
-        <w:t>1</w:t>
-      </w:r>
-      <w:r>
-        <w:t xml:space="preserve"> </w:t>
-      </w:r>
-      <w:r>
-        <w:t xml:space="preserve">for </w:t>
-      </w:r>
-      <w:proofErr w:type="spellStart"/>
-      <w:r>
-        <w:t>i</w:t>
-      </w:r>
-      <w:proofErr w:type="spellEnd"/>
-      <w:r>
-        <w:t xml:space="preserve"> in range(</w:t>
-      </w:r>
-      <w:r>
-        <w:t>2</w:t>
-      </w:r>
-      <w:r>
-        <w:t>)] for j in range(4)]</w:t>
-      </w:r>
-    </w:p>
-    <w:p>
-      <w:pPr>
-        <w:pStyle w:val="Polecenie"/>
-      </w:pPr>
-      <w:r>
-        <w:t>arr</w:t>
-      </w:r>
-      <w:r>
-        <w:t>9</w:t>
-      </w:r>
-      <w:r>
-        <w:t xml:space="preserve"> = </w:t>
-      </w:r>
-      <w:r>
-        <w:t>[</w:t>
-      </w:r>
-      <w:r>
-        <w:t>[</w:t>
-      </w:r>
-      <w:proofErr w:type="spellStart"/>
-      <w:r>
-        <w:t>random.randint</w:t>
-      </w:r>
-      <w:proofErr w:type="spellEnd"/>
-      <w:r>
-        <w:t>(</w:t>
-      </w:r>
-      <w:r>
-        <w:t xml:space="preserve">1,20) for </w:t>
-      </w:r>
-      <w:proofErr w:type="spellStart"/>
-      <w:r>
-        <w:t>i</w:t>
-      </w:r>
-      <w:proofErr w:type="spellEnd"/>
       <w:r>
         <w:t xml:space="preserve"> in range</w:t>
       </w:r>
@@ -1152,71 +1100,13 @@
         <w:t xml:space="preserve">An array contains a list of Polish names: </w:t>
       </w:r>
       <w:bookmarkStart w:id="0" w:name="_Hlk84718754"/>
-      <w:proofErr w:type="spellStart"/>
-      <w:r>
-        <w:rPr>
-          <w:lang w:val="en-US"/>
-        </w:rPr>
-        <w:t>Genowefa</w:t>
-      </w:r>
-      <w:proofErr w:type="spellEnd"/>
-      <w:r>
-        <w:rPr>
-          <w:lang w:val="en-US"/>
-        </w:rPr>
-        <w:t xml:space="preserve">, </w:t>
-      </w:r>
-      <w:proofErr w:type="spellStart"/>
-      <w:r>
-        <w:rPr>
-          <w:lang w:val="en-US"/>
-        </w:rPr>
-        <w:t>Onufry</w:t>
-      </w:r>
-      <w:proofErr w:type="spellEnd"/>
-      <w:r>
-        <w:rPr>
-          <w:lang w:val="en-US"/>
-        </w:rPr>
-        <w:t xml:space="preserve">, </w:t>
-      </w:r>
-      <w:proofErr w:type="spellStart"/>
-      <w:r>
-        <w:rPr>
-          <w:lang w:val="en-US"/>
-        </w:rPr>
-        <w:t>Celestyna</w:t>
-      </w:r>
-      <w:proofErr w:type="spellEnd"/>
-      <w:r>
-        <w:rPr>
-          <w:lang w:val="en-US"/>
-        </w:rPr>
-        <w:t xml:space="preserve">, </w:t>
-      </w:r>
-      <w:proofErr w:type="spellStart"/>
-      <w:r>
-        <w:rPr>
-          <w:lang w:val="en-US"/>
-        </w:rPr>
-        <w:t>Alojzy</w:t>
-      </w:r>
-      <w:proofErr w:type="spellEnd"/>
-      <w:r>
-        <w:rPr>
-          <w:lang w:val="en-US"/>
-        </w:rPr>
-        <w:t xml:space="preserve">, </w:t>
-      </w:r>
-      <w:proofErr w:type="spellStart"/>
-      <w:r>
-        <w:rPr>
-          <w:lang w:val="en-US"/>
-        </w:rPr>
-        <w:t>Pankracy</w:t>
+      <w:r>
+        <w:rPr>
+          <w:lang w:val="en-US"/>
+        </w:rPr>
+        <w:t>Genowefa, Onufry, Celestyna, Alojzy, Pankracy</w:t>
       </w:r>
       <w:bookmarkEnd w:id="0"/>
-      <w:proofErr w:type="spellEnd"/>
       <w:r>
         <w:rPr>
           <w:lang w:val="en-US"/>
@@ -1334,98 +1224,16 @@
           <w:rFonts w:ascii="Courier New" w:hAnsi="Courier New" w:cs="Courier New"/>
           <w:lang w:val="en-US"/>
         </w:rPr>
-        <w:t xml:space="preserve">Names: </w:t>
-      </w:r>
-      <w:proofErr w:type="spellStart"/>
+        <w:t>Names: Genowefa Onufry Celestyna Alojzy Pankracy</w:t>
+      </w:r>
       <w:r>
         <w:rPr>
           <w:rFonts w:ascii="Courier New" w:hAnsi="Courier New" w:cs="Courier New"/>
           <w:lang w:val="en-US"/>
         </w:rPr>
-        <w:t>Genowefa</w:t>
-      </w:r>
-      <w:proofErr w:type="spellEnd"/>
-      <w:r>
-        <w:rPr>
-          <w:rFonts w:ascii="Courier New" w:hAnsi="Courier New" w:cs="Courier New"/>
-          <w:lang w:val="en-US"/>
-        </w:rPr>
-        <w:t xml:space="preserve"> </w:t>
-      </w:r>
-      <w:proofErr w:type="spellStart"/>
-      <w:r>
-        <w:rPr>
-          <w:rFonts w:ascii="Courier New" w:hAnsi="Courier New" w:cs="Courier New"/>
-          <w:lang w:val="en-US"/>
-        </w:rPr>
-        <w:t>Onufry</w:t>
-      </w:r>
-      <w:proofErr w:type="spellEnd"/>
-      <w:r>
-        <w:rPr>
-          <w:rFonts w:ascii="Courier New" w:hAnsi="Courier New" w:cs="Courier New"/>
-          <w:lang w:val="en-US"/>
-        </w:rPr>
-        <w:t xml:space="preserve"> </w:t>
-      </w:r>
-      <w:proofErr w:type="spellStart"/>
-      <w:r>
-        <w:rPr>
-          <w:rFonts w:ascii="Courier New" w:hAnsi="Courier New" w:cs="Courier New"/>
-          <w:lang w:val="en-US"/>
-        </w:rPr>
-        <w:t>Celestyna</w:t>
-      </w:r>
-      <w:proofErr w:type="spellEnd"/>
-      <w:r>
-        <w:rPr>
-          <w:rFonts w:ascii="Courier New" w:hAnsi="Courier New" w:cs="Courier New"/>
-          <w:lang w:val="en-US"/>
-        </w:rPr>
-        <w:t xml:space="preserve"> </w:t>
-      </w:r>
-      <w:proofErr w:type="spellStart"/>
-      <w:r>
-        <w:rPr>
-          <w:rFonts w:ascii="Courier New" w:hAnsi="Courier New" w:cs="Courier New"/>
-          <w:lang w:val="en-US"/>
-        </w:rPr>
-        <w:t>Alojzy</w:t>
-      </w:r>
-      <w:proofErr w:type="spellEnd"/>
-      <w:r>
-        <w:rPr>
-          <w:rFonts w:ascii="Courier New" w:hAnsi="Courier New" w:cs="Courier New"/>
-          <w:lang w:val="en-US"/>
-        </w:rPr>
-        <w:t xml:space="preserve"> </w:t>
-      </w:r>
-      <w:proofErr w:type="spellStart"/>
-      <w:r>
-        <w:rPr>
-          <w:rFonts w:ascii="Courier New" w:hAnsi="Courier New" w:cs="Courier New"/>
-          <w:lang w:val="en-US"/>
-        </w:rPr>
-        <w:t>Pankracy</w:t>
-      </w:r>
-      <w:proofErr w:type="spellEnd"/>
-      <w:r>
-        <w:rPr>
-          <w:rFonts w:ascii="Courier New" w:hAnsi="Courier New" w:cs="Courier New"/>
-          <w:lang w:val="en-US"/>
-        </w:rPr>
         <w:br/>
-        <w:t xml:space="preserve">Longest name: </w:t>
-      </w:r>
-      <w:proofErr w:type="spellStart"/>
-      <w:r>
-        <w:rPr>
-          <w:rFonts w:ascii="Courier New" w:hAnsi="Courier New" w:cs="Courier New"/>
-          <w:lang w:val="en-US"/>
-        </w:rPr>
-        <w:t>Celestyna</w:t>
-      </w:r>
-      <w:proofErr w:type="spellEnd"/>
+        <w:t>Longest name: Celestyna</w:t>
+      </w:r>
     </w:p>
     <w:p>
       <w:pPr>
@@ -1855,35 +1663,7 @@
         <w:rPr>
           <w:lang w:val="en-US"/>
         </w:rPr>
-        <w:t>[[</w:t>
-      </w:r>
-      <w:proofErr w:type="spellStart"/>
-      <w:r>
-        <w:rPr>
-          <w:lang w:val="en-US"/>
-        </w:rPr>
-        <w:t>True,False</w:t>
-      </w:r>
-      <w:proofErr w:type="spellEnd"/>
-      <w:r>
-        <w:rPr>
-          <w:lang w:val="en-US"/>
-        </w:rPr>
-        <w:t>],[</w:t>
-      </w:r>
-      <w:proofErr w:type="spellStart"/>
-      <w:r>
-        <w:rPr>
-          <w:lang w:val="en-US"/>
-        </w:rPr>
-        <w:t>True,True</w:t>
-      </w:r>
-      <w:proofErr w:type="spellEnd"/>
-      <w:r>
-        <w:rPr>
-          <w:lang w:val="en-US"/>
-        </w:rPr>
-        <w:t>]</w:t>
+        <w:t>[[True,False],[True,True]</w:t>
       </w:r>
       <w:r>
         <w:rPr>
@@ -1891,14 +1671,12 @@
         </w:rPr>
         <w:t>,[</w:t>
       </w:r>
-      <w:proofErr w:type="spellStart"/>
       <w:r>
         <w:rPr>
           <w:lang w:val="en-US"/>
         </w:rPr>
         <w:t>False,False</w:t>
       </w:r>
-      <w:proofErr w:type="spellEnd"/>
       <w:r>
         <w:rPr>
           <w:lang w:val="en-US"/>
@@ -2040,53 +1818,8 @@
         </w:rPr>
         <w:t xml:space="preserve">An array contains natural numbers: 15, 8, 31, 47, 2, 19. Create a program that displays the contents of the array in reverse order. </w:t>
       </w:r>
-      <w:proofErr w:type="spellStart"/>
-      <w:r>
-        <w:t>Use</w:t>
-      </w:r>
-      <w:proofErr w:type="spellEnd"/>
-      <w:r>
-        <w:t xml:space="preserve"> </w:t>
-      </w:r>
-      <w:proofErr w:type="spellStart"/>
-      <w:r>
-        <w:t>any</w:t>
-      </w:r>
-      <w:proofErr w:type="spellEnd"/>
-      <w:r>
-        <w:t xml:space="preserve"> </w:t>
-      </w:r>
-      <w:proofErr w:type="spellStart"/>
-      <w:r>
-        <w:t>loop</w:t>
-      </w:r>
-      <w:proofErr w:type="spellEnd"/>
-      <w:r>
-        <w:t xml:space="preserve"> </w:t>
-      </w:r>
-      <w:proofErr w:type="spellStart"/>
-      <w:r>
-        <w:t>statement</w:t>
-      </w:r>
-      <w:proofErr w:type="spellEnd"/>
-      <w:r>
-        <w:t xml:space="preserve">. </w:t>
-      </w:r>
-      <w:proofErr w:type="spellStart"/>
-      <w:r>
-        <w:t>Sample</w:t>
-      </w:r>
-      <w:proofErr w:type="spellEnd"/>
-      <w:r>
-        <w:t xml:space="preserve"> </w:t>
-      </w:r>
-      <w:proofErr w:type="spellStart"/>
-      <w:r>
-        <w:t>result</w:t>
-      </w:r>
-      <w:proofErr w:type="spellEnd"/>
-      <w:r>
-        <w:t>:</w:t>
+      <w:r>
+        <w:t>Use any loop statement. Sample result:</w:t>
       </w:r>
     </w:p>
     <w:p>
@@ -2587,44 +2320,16 @@
         <w:rPr>
           <w:rFonts w:cstheme="minorHAnsi"/>
         </w:rPr>
-        <w:t>"</w:t>
-      </w:r>
-      <w:proofErr w:type="spellStart"/>
+        <w:t>"water","book","sky"</w:t>
+      </w:r>
+      <w:r>
+        <w:t>]   [</w:t>
+      </w:r>
       <w:r>
         <w:rPr>
           <w:rFonts w:cstheme="minorHAnsi"/>
         </w:rPr>
-        <w:t>water","book","sky</w:t>
-      </w:r>
-      <w:proofErr w:type="spellEnd"/>
-      <w:r>
-        <w:rPr>
-          <w:rFonts w:cstheme="minorHAnsi"/>
-        </w:rPr>
-        <w:t>"</w:t>
-      </w:r>
-      <w:r>
-        <w:t>]   [</w:t>
-      </w:r>
-      <w:r>
-        <w:rPr>
-          <w:rFonts w:cstheme="minorHAnsi"/>
-        </w:rPr>
-        <w:t>"</w:t>
-      </w:r>
-      <w:proofErr w:type="spellStart"/>
-      <w:r>
-        <w:rPr>
-          <w:rFonts w:cstheme="minorHAnsi"/>
-        </w:rPr>
-        <w:t>water","book","sky</w:t>
-      </w:r>
-      <w:proofErr w:type="spellEnd"/>
-      <w:r>
-        <w:rPr>
-          <w:rFonts w:cstheme="minorHAnsi"/>
-        </w:rPr>
-        <w:t>"</w:t>
+        <w:t>"water","book","sky"</w:t>
       </w:r>
       <w:r>
         <w:t>]</w:t>
@@ -2635,23 +2340,7 @@
         <w:pStyle w:val="Polecenie"/>
       </w:pPr>
       <w:r>
-        <w:t>[</w:t>
-      </w:r>
-      <w:proofErr w:type="spellStart"/>
-      <w:r>
-        <w:t>True,False</w:t>
-      </w:r>
-      <w:proofErr w:type="spellEnd"/>
-      <w:r>
-        <w:t>]   [</w:t>
-      </w:r>
-      <w:proofErr w:type="spellStart"/>
-      <w:r>
-        <w:t>True,False,True</w:t>
-      </w:r>
-      <w:proofErr w:type="spellEnd"/>
-      <w:r>
-        <w:t>]</w:t>
+        <w:t>[True,False]   [True,False,True]</w:t>
       </w:r>
     </w:p>
     <w:p>
@@ -2853,21 +2542,7 @@
         <w:rPr>
           <w:lang w:val="en-US"/>
         </w:rPr>
-        <w:t xml:space="preserve"> Define a function </w:t>
-      </w:r>
-      <w:proofErr w:type="spellStart"/>
-      <w:r>
-        <w:rPr>
-          <w:lang w:val="en-US"/>
-        </w:rPr>
-        <w:t>bubblesort</w:t>
-      </w:r>
-      <w:proofErr w:type="spellEnd"/>
-      <w:r>
-        <w:rPr>
-          <w:lang w:val="en-US"/>
-        </w:rPr>
-        <w:t xml:space="preserve">(array) that returns </w:t>
+        <w:t xml:space="preserve"> Define a function bubblesort(array) that returns </w:t>
       </w:r>
       <w:r>
         <w:rPr>
@@ -3748,21 +3423,7 @@
         <w:rPr>
           <w:lang w:val="en-US"/>
         </w:rPr>
-        <w:t xml:space="preserve">Define a function </w:t>
-      </w:r>
-      <w:proofErr w:type="spellStart"/>
-      <w:r>
-        <w:rPr>
-          <w:lang w:val="en-US"/>
-        </w:rPr>
-        <w:t>rand_elem</w:t>
-      </w:r>
-      <w:proofErr w:type="spellEnd"/>
-      <w:r>
-        <w:rPr>
-          <w:lang w:val="en-US"/>
-        </w:rPr>
-        <w:t>(array) that returns a randomly selected array element. Using the function, display a few randomly selected array elements.</w:t>
+        <w:t>Define a function rand_elem(array) that returns a randomly selected array element. Using the function, display a few randomly selected array elements.</w:t>
       </w:r>
     </w:p>
     <w:p>
@@ -3977,21 +3638,7 @@
         <w:rPr>
           <w:lang w:val="en-US"/>
         </w:rPr>
-        <w:t>arr(</w:t>
-      </w:r>
-      <w:proofErr w:type="spellStart"/>
-      <w:r>
-        <w:rPr>
-          <w:lang w:val="en-US"/>
-        </w:rPr>
-        <w:t>x,y</w:t>
-      </w:r>
-      <w:proofErr w:type="spellEnd"/>
-      <w:r>
-        <w:rPr>
-          <w:lang w:val="en-US"/>
-        </w:rPr>
-        <w:t xml:space="preserve">) </w:t>
+        <w:t xml:space="preserve">arr(x,y) </w:t>
       </w:r>
       <w:r>
         <w:rPr>
@@ -4555,21 +4202,7 @@
         <w:rPr>
           <w:lang w:val="en-US"/>
         </w:rPr>
-        <w:t xml:space="preserve">Create a function </w:t>
-      </w:r>
-      <w:proofErr w:type="spellStart"/>
-      <w:r>
-        <w:rPr>
-          <w:lang w:val="en-US"/>
-        </w:rPr>
-        <w:t>identity_matrix</w:t>
-      </w:r>
-      <w:proofErr w:type="spellEnd"/>
-      <w:r>
-        <w:rPr>
-          <w:lang w:val="en-US"/>
-        </w:rPr>
-        <w:t>(</w:t>
+        <w:t>Create a function identity_matrix(</w:t>
       </w:r>
       <w:r>
         <w:rPr>
@@ -4599,19 +4232,7 @@
         <w:rPr>
           <w:lang w:val="en-US"/>
         </w:rPr>
-        <w:t>(</w:t>
-      </w:r>
-      <w:r>
-        <w:rPr>
-          <w:lang w:val="en-US"/>
-        </w:rPr>
-        <w:t>https://en.wikipedia.org/wiki/Identity_matrix</w:t>
-      </w:r>
-      <w:r>
-        <w:rPr>
-          <w:lang w:val="en-US"/>
-        </w:rPr>
-        <w:t xml:space="preserve">). </w:t>
+        <w:t xml:space="preserve">(https://en.wikipedia.org/wiki/Identity_matrix). </w:t>
       </w:r>
       <w:r>
         <w:rPr>
@@ -4667,27 +4288,13 @@
         <w:rPr>
           <w:lang w:val="en-US"/>
         </w:rPr>
-        <w:t xml:space="preserve">Create a function </w:t>
-      </w:r>
-      <w:proofErr w:type="spellStart"/>
-      <w:r>
-        <w:rPr>
-          <w:lang w:val="en-US"/>
-        </w:rPr>
-        <w:t>transpose</w:t>
-      </w:r>
-      <w:r>
-        <w:rPr>
-          <w:lang w:val="en-US"/>
-        </w:rPr>
-        <w:t>_matrix</w:t>
-      </w:r>
-      <w:proofErr w:type="spellEnd"/>
-      <w:r>
-        <w:rPr>
-          <w:lang w:val="en-US"/>
-        </w:rPr>
-        <w:t>(</w:t>
+        <w:t>Create a function transpose</w:t>
+      </w:r>
+      <w:r>
+        <w:rPr>
+          <w:lang w:val="en-US"/>
+        </w:rPr>
+        <w:t>_matrix(</w:t>
       </w:r>
       <w:r>
         <w:rPr>
@@ -4916,7 +4523,7 @@
 </file>
 
 <file path=word/endnotes.xml><?xml version="1.0" encoding="utf-8"?>
-<w:endnotes xmlns:wpc="http://schemas.microsoft.com/office/word/2010/wordprocessingCanvas" xmlns:cx="http://schemas.microsoft.com/office/drawing/2014/chartex" xmlns:cx1="http://schemas.microsoft.com/office/drawing/2015/9/8/chartex" xmlns:cx2="http://schemas.microsoft.com/office/drawing/2015/10/21/chartex" xmlns:cx3="http://schemas.microsoft.com/office/drawing/2016/5/9/chartex" xmlns:cx4="http://schemas.microsoft.com/office/drawing/2016/5/10/chartex" xmlns:cx5="http://schemas.microsoft.com/office/drawing/2016/5/11/chartex" xmlns:cx6="http://schemas.microsoft.com/office/drawing/2016/5/12/chartex" xmlns:cx7="http://schemas.microsoft.com/office/drawing/2016/5/13/chartex" xmlns:cx8="http://schemas.microsoft.com/office/drawing/2016/5/14/chartex" xmlns:mc="http://schemas.openxmlformats.org/markup-compatibility/2006" xmlns:aink="http://schemas.microsoft.com/office/drawing/2016/ink" xmlns:am3d="http://schemas.microsoft.com/office/drawing/2017/model3d" xmlns:o="urn:schemas-microsoft-com:office:office" xmlns:oel="http://schemas.microsoft.com/office/2019/extlst" xmlns:r="http://schemas.openxmlformats.org/officeDocument/2006/relationships" xmlns:m="http://schemas.openxmlformats.org/officeDocument/2006/math" xmlns:v="urn:schemas-microsoft-com:vml" xmlns:wp14="http://schemas.microsoft.com/office/word/2010/wordprocessingDrawing" xmlns:wp="http://schemas.openxmlformats.org/drawingml/2006/wordprocessingDrawing" xmlns:w10="urn:schemas-microsoft-com:office:word" xmlns:w="http://schemas.openxmlformats.org/wordprocessingml/2006/main" xmlns:w14="http://schemas.microsoft.com/office/word/2010/wordml" xmlns:w15="http://schemas.microsoft.com/office/word/2012/wordml" xmlns:w16cex="http://schemas.microsoft.com/office/word/2018/wordml/cex" xmlns:w16cid="http://schemas.microsoft.com/office/word/2016/wordml/cid" xmlns:w16="http://schemas.microsoft.com/office/word/2018/wordml" xmlns:w16sdtdh="http://schemas.microsoft.com/office/word/2020/wordml/sdtdatahash" xmlns:w16se="http://schemas.microsoft.com/office/word/2015/wordml/symex" xmlns:wpg="http://schemas.microsoft.com/office/word/2010/wordprocessingGroup" xmlns:wpi="http://schemas.microsoft.com/office/word/2010/wordprocessingInk" xmlns:wne="http://schemas.microsoft.com/office/word/2006/wordml" xmlns:wps="http://schemas.microsoft.com/office/word/2010/wordprocessingShape" mc:Ignorable="w14 w15 w16se w16cid w16 w16cex w16sdtdh wp14">
+<w:endnotes xmlns:ve="http://schemas.openxmlformats.org/markup-compatibility/2006" xmlns:o="urn:schemas-microsoft-com:office:office" xmlns:r="http://schemas.openxmlformats.org/officeDocument/2006/relationships" xmlns:m="http://schemas.openxmlformats.org/officeDocument/2006/math" xmlns:v="urn:schemas-microsoft-com:vml" xmlns:wp="http://schemas.openxmlformats.org/drawingml/2006/wordprocessingDrawing" xmlns:w10="urn:schemas-microsoft-com:office:word" xmlns:w="http://schemas.openxmlformats.org/wordprocessingml/2006/main" xmlns:wne="http://schemas.microsoft.com/office/word/2006/wordml">
   <w:endnote w:type="separator" w:id="-1">
     <w:p>
       <w:pPr>
@@ -4941,7 +4548,7 @@
 </file>
 
 <file path=word/footer1.xml><?xml version="1.0" encoding="utf-8"?>
-<w:ftr xmlns:wpc="http://schemas.microsoft.com/office/word/2010/wordprocessingCanvas" xmlns:cx="http://schemas.microsoft.com/office/drawing/2014/chartex" xmlns:cx1="http://schemas.microsoft.com/office/drawing/2015/9/8/chartex" xmlns:cx2="http://schemas.microsoft.com/office/drawing/2015/10/21/chartex" xmlns:cx3="http://schemas.microsoft.com/office/drawing/2016/5/9/chartex" xmlns:cx4="http://schemas.microsoft.com/office/drawing/2016/5/10/chartex" xmlns:cx5="http://schemas.microsoft.com/office/drawing/2016/5/11/chartex" xmlns:cx6="http://schemas.microsoft.com/office/drawing/2016/5/12/chartex" xmlns:cx7="http://schemas.microsoft.com/office/drawing/2016/5/13/chartex" xmlns:cx8="http://schemas.microsoft.com/office/drawing/2016/5/14/chartex" xmlns:mc="http://schemas.openxmlformats.org/markup-compatibility/2006" xmlns:aink="http://schemas.microsoft.com/office/drawing/2016/ink" xmlns:am3d="http://schemas.microsoft.com/office/drawing/2017/model3d" xmlns:o="urn:schemas-microsoft-com:office:office" xmlns:oel="http://schemas.microsoft.com/office/2019/extlst" xmlns:r="http://schemas.openxmlformats.org/officeDocument/2006/relationships" xmlns:m="http://schemas.openxmlformats.org/officeDocument/2006/math" xmlns:v="urn:schemas-microsoft-com:vml" xmlns:wp14="http://schemas.microsoft.com/office/word/2010/wordprocessingDrawing" xmlns:wp="http://schemas.openxmlformats.org/drawingml/2006/wordprocessingDrawing" xmlns:w10="urn:schemas-microsoft-com:office:word" xmlns:w="http://schemas.openxmlformats.org/wordprocessingml/2006/main" xmlns:w14="http://schemas.microsoft.com/office/word/2010/wordml" xmlns:w15="http://schemas.microsoft.com/office/word/2012/wordml" xmlns:w16cex="http://schemas.microsoft.com/office/word/2018/wordml/cex" xmlns:w16cid="http://schemas.microsoft.com/office/word/2016/wordml/cid" xmlns:w16="http://schemas.microsoft.com/office/word/2018/wordml" xmlns:w16sdtdh="http://schemas.microsoft.com/office/word/2020/wordml/sdtdatahash" xmlns:w16se="http://schemas.microsoft.com/office/word/2015/wordml/symex" xmlns:wpg="http://schemas.microsoft.com/office/word/2010/wordprocessingGroup" xmlns:wpi="http://schemas.microsoft.com/office/word/2010/wordprocessingInk" xmlns:wne="http://schemas.microsoft.com/office/word/2006/wordml" xmlns:wps="http://schemas.microsoft.com/office/word/2010/wordprocessingShape" mc:Ignorable="w14 w15 w16se w16cid w16 w16cex w16sdtdh wp14">
+<w:ftr xmlns:ve="http://schemas.openxmlformats.org/markup-compatibility/2006" xmlns:o="urn:schemas-microsoft-com:office:office" xmlns:r="http://schemas.openxmlformats.org/officeDocument/2006/relationships" xmlns:m="http://schemas.openxmlformats.org/officeDocument/2006/math" xmlns:v="urn:schemas-microsoft-com:vml" xmlns:wp="http://schemas.openxmlformats.org/drawingml/2006/wordprocessingDrawing" xmlns:w10="urn:schemas-microsoft-com:office:word" xmlns:w="http://schemas.openxmlformats.org/wordprocessingml/2006/main" xmlns:wne="http://schemas.microsoft.com/office/word/2006/wordml">
   <w:sdt>
     <w:sdtPr>
       <w:id w:val="1517344788"/>
@@ -4994,7 +4601,7 @@
 </file>
 
 <file path=word/footnotes.xml><?xml version="1.0" encoding="utf-8"?>
-<w:footnotes xmlns:wpc="http://schemas.microsoft.com/office/word/2010/wordprocessingCanvas" xmlns:cx="http://schemas.microsoft.com/office/drawing/2014/chartex" xmlns:cx1="http://schemas.microsoft.com/office/drawing/2015/9/8/chartex" xmlns:cx2="http://schemas.microsoft.com/office/drawing/2015/10/21/chartex" xmlns:cx3="http://schemas.microsoft.com/office/drawing/2016/5/9/chartex" xmlns:cx4="http://schemas.microsoft.com/office/drawing/2016/5/10/chartex" xmlns:cx5="http://schemas.microsoft.com/office/drawing/2016/5/11/chartex" xmlns:cx6="http://schemas.microsoft.com/office/drawing/2016/5/12/chartex" xmlns:cx7="http://schemas.microsoft.com/office/drawing/2016/5/13/chartex" xmlns:cx8="http://schemas.microsoft.com/office/drawing/2016/5/14/chartex" xmlns:mc="http://schemas.openxmlformats.org/markup-compatibility/2006" xmlns:aink="http://schemas.microsoft.com/office/drawing/2016/ink" xmlns:am3d="http://schemas.microsoft.com/office/drawing/2017/model3d" xmlns:o="urn:schemas-microsoft-com:office:office" xmlns:oel="http://schemas.microsoft.com/office/2019/extlst" xmlns:r="http://schemas.openxmlformats.org/officeDocument/2006/relationships" xmlns:m="http://schemas.openxmlformats.org/officeDocument/2006/math" xmlns:v="urn:schemas-microsoft-com:vml" xmlns:wp14="http://schemas.microsoft.com/office/word/2010/wordprocessingDrawing" xmlns:wp="http://schemas.openxmlformats.org/drawingml/2006/wordprocessingDrawing" xmlns:w10="urn:schemas-microsoft-com:office:word" xmlns:w="http://schemas.openxmlformats.org/wordprocessingml/2006/main" xmlns:w14="http://schemas.microsoft.com/office/word/2010/wordml" xmlns:w15="http://schemas.microsoft.com/office/word/2012/wordml" xmlns:w16cex="http://schemas.microsoft.com/office/word/2018/wordml/cex" xmlns:w16cid="http://schemas.microsoft.com/office/word/2016/wordml/cid" xmlns:w16="http://schemas.microsoft.com/office/word/2018/wordml" xmlns:w16sdtdh="http://schemas.microsoft.com/office/word/2020/wordml/sdtdatahash" xmlns:w16se="http://schemas.microsoft.com/office/word/2015/wordml/symex" xmlns:wpg="http://schemas.microsoft.com/office/word/2010/wordprocessingGroup" xmlns:wpi="http://schemas.microsoft.com/office/word/2010/wordprocessingInk" xmlns:wne="http://schemas.microsoft.com/office/word/2006/wordml" xmlns:wps="http://schemas.microsoft.com/office/word/2010/wordprocessingShape" mc:Ignorable="w14 w15 w16se w16cid w16 w16cex w16sdtdh wp14">
+<w:footnotes xmlns:ve="http://schemas.openxmlformats.org/markup-compatibility/2006" xmlns:o="urn:schemas-microsoft-com:office:office" xmlns:r="http://schemas.openxmlformats.org/officeDocument/2006/relationships" xmlns:m="http://schemas.openxmlformats.org/officeDocument/2006/math" xmlns:v="urn:schemas-microsoft-com:vml" xmlns:wp="http://schemas.openxmlformats.org/drawingml/2006/wordprocessingDrawing" xmlns:w10="urn:schemas-microsoft-com:office:word" xmlns:w="http://schemas.openxmlformats.org/wordprocessingml/2006/main" xmlns:wne="http://schemas.microsoft.com/office/word/2006/wordml">
   <w:footnote w:type="separator" w:id="-1">
     <w:p>
       <w:pPr>
@@ -5019,8 +4626,8 @@
 </file>
 
 <file path=word/numbering.xml><?xml version="1.0" encoding="utf-8"?>
-<w:numbering xmlns:wpc="http://schemas.microsoft.com/office/word/2010/wordprocessingCanvas" xmlns:cx="http://schemas.microsoft.com/office/drawing/2014/chartex" xmlns:cx1="http://schemas.microsoft.com/office/drawing/2015/9/8/chartex" xmlns:cx2="http://schemas.microsoft.com/office/drawing/2015/10/21/chartex" xmlns:cx3="http://schemas.microsoft.com/office/drawing/2016/5/9/chartex" xmlns:cx4="http://schemas.microsoft.com/office/drawing/2016/5/10/chartex" xmlns:cx5="http://schemas.microsoft.com/office/drawing/2016/5/11/chartex" xmlns:cx6="http://schemas.microsoft.com/office/drawing/2016/5/12/chartex" xmlns:cx7="http://schemas.microsoft.com/office/drawing/2016/5/13/chartex" xmlns:cx8="http://schemas.microsoft.com/office/drawing/2016/5/14/chartex" xmlns:mc="http://schemas.openxmlformats.org/markup-compatibility/2006" xmlns:aink="http://schemas.microsoft.com/office/drawing/2016/ink" xmlns:am3d="http://schemas.microsoft.com/office/drawing/2017/model3d" xmlns:o="urn:schemas-microsoft-com:office:office" xmlns:oel="http://schemas.microsoft.com/office/2019/extlst" xmlns:r="http://schemas.openxmlformats.org/officeDocument/2006/relationships" xmlns:m="http://schemas.openxmlformats.org/officeDocument/2006/math" xmlns:v="urn:schemas-microsoft-com:vml" xmlns:wp14="http://schemas.microsoft.com/office/word/2010/wordprocessingDrawing" xmlns:wp="http://schemas.openxmlformats.org/drawingml/2006/wordprocessingDrawing" xmlns:w10="urn:schemas-microsoft-com:office:word" xmlns:w="http://schemas.openxmlformats.org/wordprocessingml/2006/main" xmlns:w14="http://schemas.microsoft.com/office/word/2010/wordml" xmlns:w15="http://schemas.microsoft.com/office/word/2012/wordml" xmlns:w16cex="http://schemas.microsoft.com/office/word/2018/wordml/cex" xmlns:w16cid="http://schemas.microsoft.com/office/word/2016/wordml/cid" xmlns:w16="http://schemas.microsoft.com/office/word/2018/wordml" xmlns:w16sdtdh="http://schemas.microsoft.com/office/word/2020/wordml/sdtdatahash" xmlns:w16se="http://schemas.microsoft.com/office/word/2015/wordml/symex" xmlns:wpg="http://schemas.microsoft.com/office/word/2010/wordprocessingGroup" xmlns:wpi="http://schemas.microsoft.com/office/word/2010/wordprocessingInk" xmlns:wne="http://schemas.microsoft.com/office/word/2006/wordml" xmlns:wps="http://schemas.microsoft.com/office/word/2010/wordprocessingShape" mc:Ignorable="w14 w15 w16se w16cid w16 w16cex w16sdtdh wp14">
-  <w:abstractNum w:abstractNumId="0" w15:restartNumberingAfterBreak="0">
+<w:numbering xmlns:ve="http://schemas.openxmlformats.org/markup-compatibility/2006" xmlns:o="urn:schemas-microsoft-com:office:office" xmlns:r="http://schemas.openxmlformats.org/officeDocument/2006/relationships" xmlns:m="http://schemas.openxmlformats.org/officeDocument/2006/math" xmlns:v="urn:schemas-microsoft-com:vml" xmlns:wp="http://schemas.openxmlformats.org/drawingml/2006/wordprocessingDrawing" xmlns:w10="urn:schemas-microsoft-com:office:word" xmlns:w="http://schemas.openxmlformats.org/wordprocessingml/2006/main" xmlns:wne="http://schemas.microsoft.com/office/word/2006/wordml">
+  <w:abstractNum w:abstractNumId="0">
     <w:nsid w:val="06A04B15"/>
     <w:multiLevelType w:val="hybridMultilevel"/>
     <w:tmpl w:val="467C8D66"/>
@@ -5109,7 +4716,7 @@
       </w:pPr>
     </w:lvl>
   </w:abstractNum>
-  <w:abstractNum w:abstractNumId="1" w15:restartNumberingAfterBreak="0">
+  <w:abstractNum w:abstractNumId="1">
     <w:nsid w:val="089C7839"/>
     <w:multiLevelType w:val="hybridMultilevel"/>
     <w:tmpl w:val="D03E9114"/>
@@ -5198,7 +4805,7 @@
       </w:pPr>
     </w:lvl>
   </w:abstractNum>
-  <w:abstractNum w:abstractNumId="2" w15:restartNumberingAfterBreak="0">
+  <w:abstractNum w:abstractNumId="2">
     <w:nsid w:val="0B183D3D"/>
     <w:multiLevelType w:val="hybridMultilevel"/>
     <w:tmpl w:val="170A35B2"/>
@@ -5284,7 +4891,7 @@
       </w:pPr>
     </w:lvl>
   </w:abstractNum>
-  <w:abstractNum w:abstractNumId="3" w15:restartNumberingAfterBreak="0">
+  <w:abstractNum w:abstractNumId="3">
     <w:nsid w:val="0FB12559"/>
     <w:multiLevelType w:val="hybridMultilevel"/>
     <w:tmpl w:val="768EA7CA"/>
@@ -5370,7 +4977,7 @@
       </w:pPr>
     </w:lvl>
   </w:abstractNum>
-  <w:abstractNum w:abstractNumId="4" w15:restartNumberingAfterBreak="0">
+  <w:abstractNum w:abstractNumId="4">
     <w:nsid w:val="0FC364B9"/>
     <w:multiLevelType w:val="hybridMultilevel"/>
     <w:tmpl w:val="A85071C0"/>
@@ -5459,7 +5066,7 @@
       </w:pPr>
     </w:lvl>
   </w:abstractNum>
-  <w:abstractNum w:abstractNumId="5" w15:restartNumberingAfterBreak="0">
+  <w:abstractNum w:abstractNumId="5">
     <w:nsid w:val="133E5441"/>
     <w:multiLevelType w:val="hybridMultilevel"/>
     <w:tmpl w:val="6610E008"/>
@@ -5548,7 +5155,7 @@
       </w:pPr>
     </w:lvl>
   </w:abstractNum>
-  <w:abstractNum w:abstractNumId="6" w15:restartNumberingAfterBreak="0">
+  <w:abstractNum w:abstractNumId="6">
     <w:nsid w:val="154D6EE3"/>
     <w:multiLevelType w:val="hybridMultilevel"/>
     <w:tmpl w:val="97E2346A"/>
@@ -5634,7 +5241,7 @@
       </w:pPr>
     </w:lvl>
   </w:abstractNum>
-  <w:abstractNum w:abstractNumId="7" w15:restartNumberingAfterBreak="0">
+  <w:abstractNum w:abstractNumId="7">
     <w:nsid w:val="1578524D"/>
     <w:multiLevelType w:val="hybridMultilevel"/>
     <w:tmpl w:val="3D4E24C2"/>
@@ -5720,13 +5327,13 @@
       </w:pPr>
     </w:lvl>
   </w:abstractNum>
-  <w:abstractNum w:abstractNumId="8" w15:restartNumberingAfterBreak="0">
+  <w:abstractNum w:abstractNumId="8">
     <w:nsid w:val="1672465E"/>
     <w:multiLevelType w:val="multilevel"/>
     <w:tmpl w:val="E46EDA4A"/>
     <w:numStyleLink w:val="Zadanianumerowane"/>
   </w:abstractNum>
-  <w:abstractNum w:abstractNumId="9" w15:restartNumberingAfterBreak="0">
+  <w:abstractNum w:abstractNumId="9">
     <w:nsid w:val="17901CEA"/>
     <w:multiLevelType w:val="hybridMultilevel"/>
     <w:tmpl w:val="D134307C"/>
@@ -5812,7 +5419,7 @@
       </w:pPr>
     </w:lvl>
   </w:abstractNum>
-  <w:abstractNum w:abstractNumId="10" w15:restartNumberingAfterBreak="0">
+  <w:abstractNum w:abstractNumId="10">
     <w:nsid w:val="19616065"/>
     <w:multiLevelType w:val="hybridMultilevel"/>
     <w:tmpl w:val="16D0875A"/>
@@ -5901,7 +5508,7 @@
       </w:pPr>
     </w:lvl>
   </w:abstractNum>
-  <w:abstractNum w:abstractNumId="11" w15:restartNumberingAfterBreak="0">
+  <w:abstractNum w:abstractNumId="11">
     <w:nsid w:val="1A6954FC"/>
     <w:multiLevelType w:val="hybridMultilevel"/>
     <w:tmpl w:val="3500A0D2"/>
@@ -5987,7 +5594,7 @@
       </w:pPr>
     </w:lvl>
   </w:abstractNum>
-  <w:abstractNum w:abstractNumId="12" w15:restartNumberingAfterBreak="0">
+  <w:abstractNum w:abstractNumId="12">
     <w:nsid w:val="1BF24B00"/>
     <w:multiLevelType w:val="hybridMultilevel"/>
     <w:tmpl w:val="F5C8B12E"/>
@@ -6073,7 +5680,7 @@
       </w:pPr>
     </w:lvl>
   </w:abstractNum>
-  <w:abstractNum w:abstractNumId="13" w15:restartNumberingAfterBreak="0">
+  <w:abstractNum w:abstractNumId="13">
     <w:nsid w:val="25D230AA"/>
     <w:multiLevelType w:val="hybridMultilevel"/>
     <w:tmpl w:val="58786A88"/>
@@ -6186,7 +5793,7 @@
       </w:rPr>
     </w:lvl>
   </w:abstractNum>
-  <w:abstractNum w:abstractNumId="14" w15:restartNumberingAfterBreak="0">
+  <w:abstractNum w:abstractNumId="14">
     <w:nsid w:val="263D3574"/>
     <w:multiLevelType w:val="hybridMultilevel"/>
     <w:tmpl w:val="A62446C0"/>
@@ -6272,7 +5879,7 @@
       </w:pPr>
     </w:lvl>
   </w:abstractNum>
-  <w:abstractNum w:abstractNumId="15" w15:restartNumberingAfterBreak="0">
+  <w:abstractNum w:abstractNumId="15">
     <w:nsid w:val="269724C2"/>
     <w:multiLevelType w:val="hybridMultilevel"/>
     <w:tmpl w:val="E0A49DF4"/>
@@ -6358,7 +5965,7 @@
       </w:pPr>
     </w:lvl>
   </w:abstractNum>
-  <w:abstractNum w:abstractNumId="16" w15:restartNumberingAfterBreak="0">
+  <w:abstractNum w:abstractNumId="16">
     <w:nsid w:val="27965DCB"/>
     <w:multiLevelType w:val="multilevel"/>
     <w:tmpl w:val="0415001D"/>
@@ -6444,7 +6051,7 @@
       </w:pPr>
     </w:lvl>
   </w:abstractNum>
-  <w:abstractNum w:abstractNumId="17" w15:restartNumberingAfterBreak="0">
+  <w:abstractNum w:abstractNumId="17">
     <w:nsid w:val="32D43C84"/>
     <w:multiLevelType w:val="multilevel"/>
     <w:tmpl w:val="B52C063E"/>
@@ -6534,7 +6141,7 @@
       </w:pPr>
     </w:lvl>
   </w:abstractNum>
-  <w:abstractNum w:abstractNumId="18" w15:restartNumberingAfterBreak="0">
+  <w:abstractNum w:abstractNumId="18">
     <w:nsid w:val="3B823455"/>
     <w:multiLevelType w:val="hybridMultilevel"/>
     <w:tmpl w:val="C6C2B31C"/>
@@ -6620,7 +6227,7 @@
       </w:pPr>
     </w:lvl>
   </w:abstractNum>
-  <w:abstractNum w:abstractNumId="19" w15:restartNumberingAfterBreak="0">
+  <w:abstractNum w:abstractNumId="19">
     <w:nsid w:val="3C23492D"/>
     <w:multiLevelType w:val="hybridMultilevel"/>
     <w:tmpl w:val="A678E17A"/>
@@ -6709,7 +6316,7 @@
       </w:pPr>
     </w:lvl>
   </w:abstractNum>
-  <w:abstractNum w:abstractNumId="20" w15:restartNumberingAfterBreak="0">
+  <w:abstractNum w:abstractNumId="20">
     <w:nsid w:val="44E01B6A"/>
     <w:multiLevelType w:val="hybridMultilevel"/>
     <w:tmpl w:val="F134EB42"/>
@@ -6795,7 +6402,7 @@
       </w:pPr>
     </w:lvl>
   </w:abstractNum>
-  <w:abstractNum w:abstractNumId="21" w15:restartNumberingAfterBreak="0">
+  <w:abstractNum w:abstractNumId="21">
     <w:nsid w:val="47C04E21"/>
     <w:multiLevelType w:val="multilevel"/>
     <w:tmpl w:val="B52C063E"/>
@@ -6885,7 +6492,7 @@
       </w:pPr>
     </w:lvl>
   </w:abstractNum>
-  <w:abstractNum w:abstractNumId="22" w15:restartNumberingAfterBreak="0">
+  <w:abstractNum w:abstractNumId="22">
     <w:nsid w:val="48A10BCE"/>
     <w:multiLevelType w:val="hybridMultilevel"/>
     <w:tmpl w:val="0E80903A"/>
@@ -6971,7 +6578,7 @@
       </w:pPr>
     </w:lvl>
   </w:abstractNum>
-  <w:abstractNum w:abstractNumId="23" w15:restartNumberingAfterBreak="0">
+  <w:abstractNum w:abstractNumId="23">
     <w:nsid w:val="49B73AAA"/>
     <w:multiLevelType w:val="hybridMultilevel"/>
     <w:tmpl w:val="B52C063E"/>
@@ -7061,7 +6668,7 @@
       </w:pPr>
     </w:lvl>
   </w:abstractNum>
-  <w:abstractNum w:abstractNumId="24" w15:restartNumberingAfterBreak="0">
+  <w:abstractNum w:abstractNumId="24">
     <w:nsid w:val="53773FB6"/>
     <w:multiLevelType w:val="hybridMultilevel"/>
     <w:tmpl w:val="E6F0293C"/>
@@ -7150,7 +6757,7 @@
       </w:pPr>
     </w:lvl>
   </w:abstractNum>
-  <w:abstractNum w:abstractNumId="25" w15:restartNumberingAfterBreak="0">
+  <w:abstractNum w:abstractNumId="25">
     <w:nsid w:val="55CF32E4"/>
     <w:multiLevelType w:val="hybridMultilevel"/>
     <w:tmpl w:val="12CA1054"/>
@@ -7236,7 +6843,7 @@
       </w:pPr>
     </w:lvl>
   </w:abstractNum>
-  <w:abstractNum w:abstractNumId="26" w15:restartNumberingAfterBreak="0">
+  <w:abstractNum w:abstractNumId="26">
     <w:nsid w:val="55DD3E14"/>
     <w:multiLevelType w:val="hybridMultilevel"/>
     <w:tmpl w:val="710E98E6"/>
@@ -7322,7 +6929,7 @@
       </w:pPr>
     </w:lvl>
   </w:abstractNum>
-  <w:abstractNum w:abstractNumId="27" w15:restartNumberingAfterBreak="0">
+  <w:abstractNum w:abstractNumId="27">
     <w:nsid w:val="5A790E24"/>
     <w:multiLevelType w:val="hybridMultilevel"/>
     <w:tmpl w:val="7DE67DBA"/>
@@ -7408,7 +7015,7 @@
       </w:pPr>
     </w:lvl>
   </w:abstractNum>
-  <w:abstractNum w:abstractNumId="28" w15:restartNumberingAfterBreak="0">
+  <w:abstractNum w:abstractNumId="28">
     <w:nsid w:val="6C5F51F5"/>
     <w:multiLevelType w:val="hybridMultilevel"/>
     <w:tmpl w:val="CA92F192"/>
@@ -7494,7 +7101,7 @@
       </w:pPr>
     </w:lvl>
   </w:abstractNum>
-  <w:abstractNum w:abstractNumId="29" w15:restartNumberingAfterBreak="0">
+  <w:abstractNum w:abstractNumId="29">
     <w:nsid w:val="6FC06614"/>
     <w:multiLevelType w:val="hybridMultilevel"/>
     <w:tmpl w:val="B4BADF5E"/>
@@ -7580,7 +7187,7 @@
       </w:pPr>
     </w:lvl>
   </w:abstractNum>
-  <w:abstractNum w:abstractNumId="30" w15:restartNumberingAfterBreak="0">
+  <w:abstractNum w:abstractNumId="30">
     <w:nsid w:val="73E55DAB"/>
     <w:multiLevelType w:val="hybridMultilevel"/>
     <w:tmpl w:val="8B8A934E"/>
@@ -7666,7 +7273,7 @@
       </w:pPr>
     </w:lvl>
   </w:abstractNum>
-  <w:abstractNum w:abstractNumId="31" w15:restartNumberingAfterBreak="0">
+  <w:abstractNum w:abstractNumId="31">
     <w:nsid w:val="749973AC"/>
     <w:multiLevelType w:val="hybridMultilevel"/>
     <w:tmpl w:val="AA588A36"/>
@@ -7752,7 +7359,7 @@
       </w:pPr>
     </w:lvl>
   </w:abstractNum>
-  <w:abstractNum w:abstractNumId="32" w15:restartNumberingAfterBreak="0">
+  <w:abstractNum w:abstractNumId="32">
     <w:nsid w:val="74DC61D8"/>
     <w:multiLevelType w:val="hybridMultilevel"/>
     <w:tmpl w:val="C2B0900E"/>
@@ -7841,7 +7448,7 @@
       </w:pPr>
     </w:lvl>
   </w:abstractNum>
-  <w:abstractNum w:abstractNumId="33" w15:restartNumberingAfterBreak="0">
+  <w:abstractNum w:abstractNumId="33">
     <w:nsid w:val="79336813"/>
     <w:multiLevelType w:val="hybridMultilevel"/>
     <w:tmpl w:val="4CCC8054"/>
@@ -7927,7 +7534,7 @@
       </w:pPr>
     </w:lvl>
   </w:abstractNum>
-  <w:abstractNum w:abstractNumId="34" w15:restartNumberingAfterBreak="0">
+  <w:abstractNum w:abstractNumId="34">
     <w:nsid w:val="7D33611B"/>
     <w:multiLevelType w:val="hybridMultilevel"/>
     <w:tmpl w:val="4CCC8054"/>
@@ -8013,7 +7620,7 @@
       </w:pPr>
     </w:lvl>
   </w:abstractNum>
-  <w:abstractNum w:abstractNumId="35" w15:restartNumberingAfterBreak="0">
+  <w:abstractNum w:abstractNumId="35">
     <w:nsid w:val="7D521569"/>
     <w:multiLevelType w:val="hybridMultilevel"/>
     <w:tmpl w:val="2C54E1D2"/>
@@ -8099,7 +7706,7 @@
       </w:pPr>
     </w:lvl>
   </w:abstractNum>
-  <w:abstractNum w:abstractNumId="36" w15:restartNumberingAfterBreak="0">
+  <w:abstractNum w:abstractNumId="36">
     <w:nsid w:val="7EBD6AC7"/>
     <w:multiLevelType w:val="multilevel"/>
     <w:tmpl w:val="E46EDA4A"/>
@@ -8215,121 +7822,121 @@
       </w:rPr>
     </w:lvl>
   </w:abstractNum>
-  <w:num w:numId="1" w16cid:durableId="827865037">
+  <w:num w:numId="1">
     <w:abstractNumId w:val="15"/>
   </w:num>
-  <w:num w:numId="2" w16cid:durableId="1176923296">
+  <w:num w:numId="2">
     <w:abstractNumId w:val="1"/>
   </w:num>
-  <w:num w:numId="3" w16cid:durableId="671496969">
+  <w:num w:numId="3">
     <w:abstractNumId w:val="30"/>
   </w:num>
-  <w:num w:numId="4" w16cid:durableId="719935572">
+  <w:num w:numId="4">
     <w:abstractNumId w:val="18"/>
   </w:num>
-  <w:num w:numId="5" w16cid:durableId="1991405335">
+  <w:num w:numId="5">
     <w:abstractNumId w:val="10"/>
   </w:num>
-  <w:num w:numId="6" w16cid:durableId="1922055495">
+  <w:num w:numId="6">
     <w:abstractNumId w:val="19"/>
   </w:num>
-  <w:num w:numId="7" w16cid:durableId="1349673018">
+  <w:num w:numId="7">
     <w:abstractNumId w:val="3"/>
   </w:num>
-  <w:num w:numId="8" w16cid:durableId="1003315610">
+  <w:num w:numId="8">
     <w:abstractNumId w:val="23"/>
   </w:num>
-  <w:num w:numId="9" w16cid:durableId="1054696612">
+  <w:num w:numId="9">
     <w:abstractNumId w:val="32"/>
   </w:num>
-  <w:num w:numId="10" w16cid:durableId="1726371988">
+  <w:num w:numId="10">
     <w:abstractNumId w:val="34"/>
   </w:num>
-  <w:num w:numId="11" w16cid:durableId="984162078">
+  <w:num w:numId="11">
     <w:abstractNumId w:val="12"/>
   </w:num>
-  <w:num w:numId="12" w16cid:durableId="927815265">
+  <w:num w:numId="12">
     <w:abstractNumId w:val="4"/>
   </w:num>
-  <w:num w:numId="13" w16cid:durableId="257643559">
+  <w:num w:numId="13">
     <w:abstractNumId w:val="22"/>
   </w:num>
-  <w:num w:numId="14" w16cid:durableId="1691374362">
+  <w:num w:numId="14">
     <w:abstractNumId w:val="2"/>
   </w:num>
-  <w:num w:numId="15" w16cid:durableId="117191668">
+  <w:num w:numId="15">
     <w:abstractNumId w:val="27"/>
   </w:num>
-  <w:num w:numId="16" w16cid:durableId="2132824277">
+  <w:num w:numId="16">
     <w:abstractNumId w:val="11"/>
   </w:num>
-  <w:num w:numId="17" w16cid:durableId="770275194">
+  <w:num w:numId="17">
     <w:abstractNumId w:val="26"/>
   </w:num>
-  <w:num w:numId="18" w16cid:durableId="1647391132">
+  <w:num w:numId="18">
     <w:abstractNumId w:val="0"/>
   </w:num>
-  <w:num w:numId="19" w16cid:durableId="187766092">
+  <w:num w:numId="19">
     <w:abstractNumId w:val="6"/>
   </w:num>
-  <w:num w:numId="20" w16cid:durableId="2064258146">
+  <w:num w:numId="20">
     <w:abstractNumId w:val="9"/>
   </w:num>
-  <w:num w:numId="21" w16cid:durableId="1807698295">
+  <w:num w:numId="21">
     <w:abstractNumId w:val="31"/>
   </w:num>
-  <w:num w:numId="22" w16cid:durableId="1619793941">
+  <w:num w:numId="22">
     <w:abstractNumId w:val="7"/>
   </w:num>
-  <w:num w:numId="23" w16cid:durableId="65033000">
+  <w:num w:numId="23">
     <w:abstractNumId w:val="35"/>
   </w:num>
-  <w:num w:numId="24" w16cid:durableId="351540755">
+  <w:num w:numId="24">
     <w:abstractNumId w:val="29"/>
   </w:num>
-  <w:num w:numId="25" w16cid:durableId="587152641">
+  <w:num w:numId="25">
     <w:abstractNumId w:val="28"/>
   </w:num>
-  <w:num w:numId="26" w16cid:durableId="1801875179">
+  <w:num w:numId="26">
     <w:abstractNumId w:val="20"/>
   </w:num>
-  <w:num w:numId="27" w16cid:durableId="1184514913">
+  <w:num w:numId="27">
     <w:abstractNumId w:val="14"/>
   </w:num>
-  <w:num w:numId="28" w16cid:durableId="743336367">
+  <w:num w:numId="28">
     <w:abstractNumId w:val="25"/>
   </w:num>
-  <w:num w:numId="29" w16cid:durableId="1464419469">
+  <w:num w:numId="29">
     <w:abstractNumId w:val="5"/>
   </w:num>
-  <w:num w:numId="30" w16cid:durableId="1604145114">
+  <w:num w:numId="30">
     <w:abstractNumId w:val="24"/>
   </w:num>
-  <w:num w:numId="31" w16cid:durableId="1479030431">
+  <w:num w:numId="31">
     <w:abstractNumId w:val="33"/>
   </w:num>
-  <w:num w:numId="32" w16cid:durableId="1023676086">
+  <w:num w:numId="32">
     <w:abstractNumId w:val="23"/>
     <w:lvlOverride w:ilvl="0">
       <w:startOverride w:val="1"/>
     </w:lvlOverride>
   </w:num>
-  <w:num w:numId="33" w16cid:durableId="1060248057">
+  <w:num w:numId="33">
     <w:abstractNumId w:val="23"/>
     <w:lvlOverride w:ilvl="0">
       <w:startOverride w:val="1"/>
     </w:lvlOverride>
   </w:num>
-  <w:num w:numId="34" w16cid:durableId="1991133367">
+  <w:num w:numId="34">
     <w:abstractNumId w:val="21"/>
   </w:num>
-  <w:num w:numId="35" w16cid:durableId="737944596">
+  <w:num w:numId="35">
     <w:abstractNumId w:val="17"/>
   </w:num>
-  <w:num w:numId="36" w16cid:durableId="1712726065">
+  <w:num w:numId="36">
     <w:abstractNumId w:val="16"/>
   </w:num>
-  <w:num w:numId="37" w16cid:durableId="1654331273">
+  <w:num w:numId="37">
     <w:abstractNumId w:val="36"/>
     <w:lvlOverride w:ilvl="0">
       <w:lvl w:ilvl="0">
@@ -8461,10 +8068,10 @@
       </w:lvl>
     </w:lvlOverride>
   </w:num>
-  <w:num w:numId="38" w16cid:durableId="1854684532">
+  <w:num w:numId="38">
     <w:abstractNumId w:val="8"/>
   </w:num>
-  <w:num w:numId="39" w16cid:durableId="2028942867">
+  <w:num w:numId="39">
     <w:abstractNumId w:val="36"/>
     <w:lvlOverride w:ilvl="0">
       <w:startOverride w:val="1"/>
@@ -8494,7 +8101,7 @@
       <w:startOverride w:val="1"/>
     </w:lvlOverride>
   </w:num>
-  <w:num w:numId="40" w16cid:durableId="151340229">
+  <w:num w:numId="40">
     <w:abstractNumId w:val="36"/>
     <w:lvlOverride w:ilvl="0">
       <w:startOverride w:val="1"/>
@@ -8524,10 +8131,10 @@
       <w:startOverride w:val="1"/>
     </w:lvlOverride>
   </w:num>
-  <w:num w:numId="41" w16cid:durableId="784277830">
+  <w:num w:numId="41">
     <w:abstractNumId w:val="13"/>
   </w:num>
-  <w:num w:numId="42" w16cid:durableId="1978946755">
+  <w:num w:numId="42">
     <w:abstractNumId w:val="36"/>
     <w:lvlOverride w:ilvl="0">
       <w:startOverride w:val="1"/>
@@ -8557,7 +8164,7 @@
       <w:startOverride w:val="1"/>
     </w:lvlOverride>
   </w:num>
-  <w:num w:numId="43" w16cid:durableId="2116628439">
+  <w:num w:numId="43">
     <w:abstractNumId w:val="36"/>
     <w:lvlOverride w:ilvl="0">
       <w:startOverride w:val="1"/>
@@ -8698,14 +8305,14 @@
       </w:lvl>
     </w:lvlOverride>
   </w:num>
-  <w:num w:numId="44" w16cid:durableId="1054424857">
+  <w:num w:numId="44">
     <w:abstractNumId w:val="36"/>
   </w:num>
 </w:numbering>
 </file>
 
 <file path=word/styles.xml><?xml version="1.0" encoding="utf-8"?>
-<w:styles xmlns:mc="http://schemas.openxmlformats.org/markup-compatibility/2006" xmlns:r="http://schemas.openxmlformats.org/officeDocument/2006/relationships" xmlns:w="http://schemas.openxmlformats.org/wordprocessingml/2006/main" xmlns:w14="http://schemas.microsoft.com/office/word/2010/wordml" xmlns:w15="http://schemas.microsoft.com/office/word/2012/wordml" xmlns:w16cex="http://schemas.microsoft.com/office/word/2018/wordml/cex" xmlns:w16cid="http://schemas.microsoft.com/office/word/2016/wordml/cid" xmlns:w16="http://schemas.microsoft.com/office/word/2018/wordml" xmlns:w16sdtdh="http://schemas.microsoft.com/office/word/2020/wordml/sdtdatahash" xmlns:w16se="http://schemas.microsoft.com/office/word/2015/wordml/symex" mc:Ignorable="w14 w15 w16se w16cid w16 w16cex w16sdtdh">
+<w:styles xmlns:r="http://schemas.openxmlformats.org/officeDocument/2006/relationships" xmlns:w="http://schemas.openxmlformats.org/wordprocessingml/2006/main">
   <w:docDefaults>
     <w:rPrDefault>
       <w:rPr>
@@ -8721,383 +8328,144 @@
       </w:pPr>
     </w:pPrDefault>
   </w:docDefaults>
-  <w:latentStyles w:defLockedState="0" w:defUIPriority="99" w:defSemiHidden="0" w:defUnhideWhenUsed="0" w:defQFormat="0" w:count="376">
-    <w:lsdException w:name="Normal" w:uiPriority="0" w:qFormat="1"/>
-    <w:lsdException w:name="heading 1" w:uiPriority="9" w:qFormat="1"/>
-    <w:lsdException w:name="heading 2" w:semiHidden="1" w:uiPriority="9" w:unhideWhenUsed="1" w:qFormat="1"/>
-    <w:lsdException w:name="heading 3" w:semiHidden="1" w:uiPriority="9" w:unhideWhenUsed="1" w:qFormat="1"/>
-    <w:lsdException w:name="heading 4" w:semiHidden="1" w:uiPriority="9" w:unhideWhenUsed="1" w:qFormat="1"/>
-    <w:lsdException w:name="heading 5" w:semiHidden="1" w:uiPriority="9" w:unhideWhenUsed="1" w:qFormat="1"/>
-    <w:lsdException w:name="heading 6" w:semiHidden="1" w:uiPriority="9" w:unhideWhenUsed="1" w:qFormat="1"/>
-    <w:lsdException w:name="heading 7" w:semiHidden="1" w:uiPriority="9" w:unhideWhenUsed="1" w:qFormat="1"/>
-    <w:lsdException w:name="heading 8" w:semiHidden="1" w:uiPriority="9" w:unhideWhenUsed="1" w:qFormat="1"/>
-    <w:lsdException w:name="heading 9" w:semiHidden="1" w:uiPriority="9" w:unhideWhenUsed="1" w:qFormat="1"/>
-    <w:lsdException w:name="index 1" w:semiHidden="1" w:unhideWhenUsed="1"/>
-    <w:lsdException w:name="index 2" w:semiHidden="1" w:unhideWhenUsed="1"/>
-    <w:lsdException w:name="index 3" w:semiHidden="1" w:unhideWhenUsed="1"/>
-    <w:lsdException w:name="index 4" w:semiHidden="1" w:unhideWhenUsed="1"/>
-    <w:lsdException w:name="index 5" w:semiHidden="1" w:unhideWhenUsed="1"/>
-    <w:lsdException w:name="index 6" w:semiHidden="1" w:unhideWhenUsed="1"/>
-    <w:lsdException w:name="index 7" w:semiHidden="1" w:unhideWhenUsed="1"/>
-    <w:lsdException w:name="index 8" w:semiHidden="1" w:unhideWhenUsed="1"/>
-    <w:lsdException w:name="index 9" w:semiHidden="1" w:unhideWhenUsed="1"/>
-    <w:lsdException w:name="toc 1" w:semiHidden="1" w:uiPriority="39" w:unhideWhenUsed="1"/>
-    <w:lsdException w:name="toc 2" w:semiHidden="1" w:uiPriority="39" w:unhideWhenUsed="1"/>
-    <w:lsdException w:name="toc 3" w:semiHidden="1" w:uiPriority="39" w:unhideWhenUsed="1"/>
-    <w:lsdException w:name="toc 4" w:semiHidden="1" w:uiPriority="39" w:unhideWhenUsed="1"/>
-    <w:lsdException w:name="toc 5" w:semiHidden="1" w:uiPriority="39" w:unhideWhenUsed="1"/>
-    <w:lsdException w:name="toc 6" w:semiHidden="1" w:uiPriority="39" w:unhideWhenUsed="1"/>
-    <w:lsdException w:name="toc 7" w:semiHidden="1" w:uiPriority="39" w:unhideWhenUsed="1"/>
-    <w:lsdException w:name="toc 8" w:semiHidden="1" w:uiPriority="39" w:unhideWhenUsed="1"/>
-    <w:lsdException w:name="toc 9" w:semiHidden="1" w:uiPriority="39" w:unhideWhenUsed="1"/>
-    <w:lsdException w:name="Normal Indent" w:semiHidden="1" w:unhideWhenUsed="1"/>
-    <w:lsdException w:name="footnote text" w:semiHidden="1" w:unhideWhenUsed="1"/>
-    <w:lsdException w:name="annotation text" w:semiHidden="1" w:unhideWhenUsed="1"/>
-    <w:lsdException w:name="header" w:semiHidden="1" w:unhideWhenUsed="1"/>
-    <w:lsdException w:name="footer" w:semiHidden="1" w:unhideWhenUsed="1"/>
-    <w:lsdException w:name="index heading" w:semiHidden="1" w:unhideWhenUsed="1"/>
-    <w:lsdException w:name="caption" w:semiHidden="1" w:uiPriority="35" w:unhideWhenUsed="1" w:qFormat="1"/>
-    <w:lsdException w:name="table of figures" w:semiHidden="1" w:unhideWhenUsed="1"/>
-    <w:lsdException w:name="envelope address" w:semiHidden="1" w:unhideWhenUsed="1"/>
-    <w:lsdException w:name="envelope return" w:semiHidden="1" w:unhideWhenUsed="1"/>
-    <w:lsdException w:name="footnote reference" w:semiHidden="1" w:unhideWhenUsed="1"/>
-    <w:lsdException w:name="annotation reference" w:semiHidden="1" w:unhideWhenUsed="1"/>
-    <w:lsdException w:name="line number" w:semiHidden="1" w:unhideWhenUsed="1"/>
-    <w:lsdException w:name="page number" w:semiHidden="1" w:unhideWhenUsed="1"/>
-    <w:lsdException w:name="endnote reference" w:semiHidden="1" w:unhideWhenUsed="1"/>
-    <w:lsdException w:name="endnote text" w:semiHidden="1" w:unhideWhenUsed="1"/>
-    <w:lsdException w:name="table of authorities" w:semiHidden="1" w:unhideWhenUsed="1"/>
-    <w:lsdException w:name="macro" w:semiHidden="1" w:unhideWhenUsed="1"/>
-    <w:lsdException w:name="toa heading" w:semiHidden="1" w:unhideWhenUsed="1"/>
-    <w:lsdException w:name="List" w:semiHidden="1" w:unhideWhenUsed="1"/>
-    <w:lsdException w:name="List Bullet" w:semiHidden="1" w:unhideWhenUsed="1"/>
-    <w:lsdException w:name="List Number" w:semiHidden="1" w:unhideWhenUsed="1"/>
-    <w:lsdException w:name="List 2" w:semiHidden="1" w:unhideWhenUsed="1"/>
-    <w:lsdException w:name="List 3" w:semiHidden="1" w:unhideWhenUsed="1"/>
-    <w:lsdException w:name="List 4" w:semiHidden="1" w:unhideWhenUsed="1"/>
-    <w:lsdException w:name="List 5" w:semiHidden="1" w:unhideWhenUsed="1"/>
-    <w:lsdException w:name="List Bullet 2" w:semiHidden="1" w:unhideWhenUsed="1"/>
-    <w:lsdException w:name="List Bullet 3" w:semiHidden="1" w:unhideWhenUsed="1"/>
-    <w:lsdException w:name="List Bullet 4" w:semiHidden="1" w:unhideWhenUsed="1"/>
-    <w:lsdException w:name="List Bullet 5" w:semiHidden="1" w:unhideWhenUsed="1"/>
-    <w:lsdException w:name="List Number 2" w:semiHidden="1" w:unhideWhenUsed="1"/>
-    <w:lsdException w:name="List Number 3" w:semiHidden="1" w:unhideWhenUsed="1"/>
-    <w:lsdException w:name="List Number 4" w:semiHidden="1" w:unhideWhenUsed="1"/>
-    <w:lsdException w:name="List Number 5" w:semiHidden="1" w:unhideWhenUsed="1"/>
-    <w:lsdException w:name="Title" w:uiPriority="10" w:qFormat="1"/>
-    <w:lsdException w:name="Closing" w:semiHidden="1" w:unhideWhenUsed="1"/>
-    <w:lsdException w:name="Signature" w:semiHidden="1" w:unhideWhenUsed="1"/>
-    <w:lsdException w:name="Default Paragraph Font" w:semiHidden="1" w:uiPriority="1" w:unhideWhenUsed="1"/>
-    <w:lsdException w:name="Body Text" w:semiHidden="1" w:unhideWhenUsed="1"/>
-    <w:lsdException w:name="Body Text Indent" w:semiHidden="1" w:unhideWhenUsed="1"/>
-    <w:lsdException w:name="List Continue" w:semiHidden="1" w:unhideWhenUsed="1"/>
-    <w:lsdException w:name="List Continue 2" w:semiHidden="1" w:unhideWhenUsed="1"/>
-    <w:lsdException w:name="List Continue 3" w:semiHidden="1" w:unhideWhenUsed="1"/>
-    <w:lsdException w:name="List Continue 4" w:semiHidden="1" w:unhideWhenUsed="1"/>
-    <w:lsdException w:name="List Continue 5" w:semiHidden="1" w:unhideWhenUsed="1"/>
-    <w:lsdException w:name="Message Header" w:semiHidden="1" w:unhideWhenUsed="1"/>
-    <w:lsdException w:name="Subtitle" w:uiPriority="11" w:qFormat="1"/>
-    <w:lsdException w:name="Salutation" w:semiHidden="1" w:unhideWhenUsed="1"/>
-    <w:lsdException w:name="Date" w:semiHidden="1" w:unhideWhenUsed="1"/>
-    <w:lsdException w:name="Body Text First Indent" w:semiHidden="1" w:unhideWhenUsed="1"/>
-    <w:lsdException w:name="Body Text First Indent 2" w:semiHidden="1" w:unhideWhenUsed="1"/>
-    <w:lsdException w:name="Note Heading" w:semiHidden="1" w:unhideWhenUsed="1"/>
-    <w:lsdException w:name="Body Text 2" w:semiHidden="1" w:unhideWhenUsed="1"/>
-    <w:lsdException w:name="Body Text 3" w:semiHidden="1" w:unhideWhenUsed="1"/>
-    <w:lsdException w:name="Body Text Indent 2" w:semiHidden="1" w:unhideWhenUsed="1"/>
-    <w:lsdException w:name="Body Text Indent 3" w:semiHidden="1" w:unhideWhenUsed="1"/>
-    <w:lsdException w:name="Block Text" w:semiHidden="1" w:unhideWhenUsed="1"/>
-    <w:lsdException w:name="Hyperlink" w:semiHidden="1" w:unhideWhenUsed="1"/>
-    <w:lsdException w:name="FollowedHyperlink" w:semiHidden="1" w:unhideWhenUsed="1"/>
-    <w:lsdException w:name="Strong" w:uiPriority="22" w:qFormat="1"/>
-    <w:lsdException w:name="Emphasis" w:uiPriority="20" w:qFormat="1"/>
-    <w:lsdException w:name="Document Map" w:semiHidden="1" w:unhideWhenUsed="1"/>
-    <w:lsdException w:name="Plain Text" w:semiHidden="1" w:unhideWhenUsed="1"/>
-    <w:lsdException w:name="E-mail Signature" w:semiHidden="1" w:unhideWhenUsed="1"/>
-    <w:lsdException w:name="HTML Top of Form" w:semiHidden="1" w:unhideWhenUsed="1"/>
-    <w:lsdException w:name="HTML Bottom of Form" w:semiHidden="1" w:unhideWhenUsed="1"/>
-    <w:lsdException w:name="Normal (Web)" w:semiHidden="1" w:unhideWhenUsed="1"/>
-    <w:lsdException w:name="HTML Acronym" w:semiHidden="1" w:unhideWhenUsed="1"/>
-    <w:lsdException w:name="HTML Address" w:semiHidden="1" w:unhideWhenUsed="1"/>
-    <w:lsdException w:name="HTML Cite" w:semiHidden="1" w:unhideWhenUsed="1"/>
-    <w:lsdException w:name="HTML Code" w:semiHidden="1" w:unhideWhenUsed="1"/>
-    <w:lsdException w:name="HTML Definition" w:semiHidden="1" w:unhideWhenUsed="1"/>
-    <w:lsdException w:name="HTML Keyboard" w:semiHidden="1" w:unhideWhenUsed="1"/>
-    <w:lsdException w:name="HTML Preformatted" w:semiHidden="1" w:unhideWhenUsed="1"/>
-    <w:lsdException w:name="HTML Sample" w:semiHidden="1" w:unhideWhenUsed="1"/>
-    <w:lsdException w:name="HTML Typewriter" w:semiHidden="1" w:unhideWhenUsed="1"/>
-    <w:lsdException w:name="HTML Variable" w:semiHidden="1" w:unhideWhenUsed="1"/>
-    <w:lsdException w:name="Normal Table" w:semiHidden="1" w:unhideWhenUsed="1"/>
-    <w:lsdException w:name="annotation subject" w:semiHidden="1" w:unhideWhenUsed="1"/>
-    <w:lsdException w:name="No List" w:semiHidden="1" w:unhideWhenUsed="1"/>
-    <w:lsdException w:name="Outline List 1" w:semiHidden="1" w:unhideWhenUsed="1"/>
-    <w:lsdException w:name="Outline List 2" w:semiHidden="1" w:unhideWhenUsed="1"/>
-    <w:lsdException w:name="Outline List 3" w:semiHidden="1" w:unhideWhenUsed="1"/>
-    <w:lsdException w:name="Table Simple 1" w:semiHidden="1" w:unhideWhenUsed="1"/>
-    <w:lsdException w:name="Table Simple 2" w:semiHidden="1" w:unhideWhenUsed="1"/>
-    <w:lsdException w:name="Table Simple 3" w:semiHidden="1" w:unhideWhenUsed="1"/>
-    <w:lsdException w:name="Table Classic 1" w:semiHidden="1" w:unhideWhenUsed="1"/>
-    <w:lsdException w:name="Table Classic 2" w:semiHidden="1" w:unhideWhenUsed="1"/>
-    <w:lsdException w:name="Table Classic 3" w:semiHidden="1" w:unhideWhenUsed="1"/>
-    <w:lsdException w:name="Table Classic 4" w:semiHidden="1" w:unhideWhenUsed="1"/>
-    <w:lsdException w:name="Table Colorful 1" w:semiHidden="1" w:unhideWhenUsed="1"/>
-    <w:lsdException w:name="Table Colorful 2" w:semiHidden="1" w:unhideWhenUsed="1"/>
-    <w:lsdException w:name="Table Colorful 3" w:semiHidden="1" w:unhideWhenUsed="1"/>
-    <w:lsdException w:name="Table Columns 1" w:semiHidden="1" w:unhideWhenUsed="1"/>
-    <w:lsdException w:name="Table Columns 2" w:semiHidden="1" w:unhideWhenUsed="1"/>
-    <w:lsdException w:name="Table Columns 3" w:semiHidden="1" w:unhideWhenUsed="1"/>
-    <w:lsdException w:name="Table Columns 4" w:semiHidden="1" w:unhideWhenUsed="1"/>
-    <w:lsdException w:name="Table Columns 5" w:semiHidden="1" w:unhideWhenUsed="1"/>
-    <w:lsdException w:name="Table Grid 1" w:semiHidden="1" w:unhideWhenUsed="1"/>
-    <w:lsdException w:name="Table Grid 2" w:semiHidden="1" w:unhideWhenUsed="1"/>
-    <w:lsdException w:name="Table Grid 3" w:semiHidden="1" w:unhideWhenUsed="1"/>
-    <w:lsdException w:name="Table Grid 4" w:semiHidden="1" w:unhideWhenUsed="1"/>
-    <w:lsdException w:name="Table Grid 5" w:semiHidden="1" w:unhideWhenUsed="1"/>
-    <w:lsdException w:name="Table Grid 6" w:semiHidden="1" w:unhideWhenUsed="1"/>
-    <w:lsdException w:name="Table Grid 7" w:semiHidden="1" w:unhideWhenUsed="1"/>
-    <w:lsdException w:name="Table Grid 8" w:semiHidden="1" w:unhideWhenUsed="1"/>
-    <w:lsdException w:name="Table List 1" w:semiHidden="1" w:unhideWhenUsed="1"/>
-    <w:lsdException w:name="Table List 2" w:semiHidden="1" w:unhideWhenUsed="1"/>
-    <w:lsdException w:name="Table List 3" w:semiHidden="1" w:unhideWhenUsed="1"/>
-    <w:lsdException w:name="Table List 4" w:semiHidden="1" w:unhideWhenUsed="1"/>
-    <w:lsdException w:name="Table List 5" w:semiHidden="1" w:unhideWhenUsed="1"/>
-    <w:lsdException w:name="Table List 6" w:semiHidden="1" w:unhideWhenUsed="1"/>
-    <w:lsdException w:name="Table List 7" w:semiHidden="1" w:unhideWhenUsed="1"/>
-    <w:lsdException w:name="Table List 8" w:semiHidden="1" w:unhideWhenUsed="1"/>
-    <w:lsdException w:name="Table 3D effects 1" w:semiHidden="1" w:unhideWhenUsed="1"/>
-    <w:lsdException w:name="Table 3D effects 2" w:semiHidden="1" w:unhideWhenUsed="1"/>
-    <w:lsdException w:name="Table 3D effects 3" w:semiHidden="1" w:unhideWhenUsed="1"/>
-    <w:lsdException w:name="Table Contemporary" w:semiHidden="1" w:unhideWhenUsed="1"/>
-    <w:lsdException w:name="Table Elegant" w:semiHidden="1" w:unhideWhenUsed="1"/>
-    <w:lsdException w:name="Table Professional" w:semiHidden="1" w:unhideWhenUsed="1"/>
-    <w:lsdException w:name="Table Subtle 1" w:semiHidden="1" w:unhideWhenUsed="1"/>
-    <w:lsdException w:name="Table Subtle 2" w:semiHidden="1" w:unhideWhenUsed="1"/>
-    <w:lsdException w:name="Table Web 1" w:semiHidden="1" w:unhideWhenUsed="1"/>
-    <w:lsdException w:name="Table Web 2" w:semiHidden="1" w:unhideWhenUsed="1"/>
-    <w:lsdException w:name="Table Web 3" w:semiHidden="1" w:unhideWhenUsed="1"/>
-    <w:lsdException w:name="Balloon Text" w:semiHidden="1" w:unhideWhenUsed="1"/>
-    <w:lsdException w:name="Table Grid" w:uiPriority="39"/>
-    <w:lsdException w:name="Table Theme" w:semiHidden="1" w:unhideWhenUsed="1"/>
-    <w:lsdException w:name="Placeholder Text" w:semiHidden="1"/>
-    <w:lsdException w:name="No Spacing" w:uiPriority="1" w:qFormat="1"/>
-    <w:lsdException w:name="Light Shading" w:uiPriority="60"/>
-    <w:lsdException w:name="Light List" w:uiPriority="61"/>
-    <w:lsdException w:name="Light Grid" w:uiPriority="62"/>
-    <w:lsdException w:name="Medium Shading 1" w:uiPriority="63"/>
-    <w:lsdException w:name="Medium Shading 2" w:uiPriority="64"/>
-    <w:lsdException w:name="Medium List 1" w:uiPriority="65"/>
-    <w:lsdException w:name="Medium List 2" w:uiPriority="66"/>
-    <w:lsdException w:name="Medium Grid 1" w:uiPriority="67"/>
-    <w:lsdException w:name="Medium Grid 2" w:uiPriority="68"/>
-    <w:lsdException w:name="Medium Grid 3" w:uiPriority="69"/>
-    <w:lsdException w:name="Dark List" w:uiPriority="70"/>
-    <w:lsdException w:name="Colorful Shading" w:uiPriority="71"/>
-    <w:lsdException w:name="Colorful List" w:uiPriority="72"/>
-    <w:lsdException w:name="Colorful Grid" w:uiPriority="73"/>
-    <w:lsdException w:name="Light Shading Accent 1" w:uiPriority="60"/>
-    <w:lsdException w:name="Light List Accent 1" w:uiPriority="61"/>
-    <w:lsdException w:name="Light Grid Accent 1" w:uiPriority="62"/>
-    <w:lsdException w:name="Medium Shading 1 Accent 1" w:uiPriority="63"/>
-    <w:lsdException w:name="Medium Shading 2 Accent 1" w:uiPriority="64"/>
-    <w:lsdException w:name="Medium List 1 Accent 1" w:uiPriority="65"/>
-    <w:lsdException w:name="Revision" w:semiHidden="1"/>
-    <w:lsdException w:name="List Paragraph" w:uiPriority="34" w:qFormat="1"/>
-    <w:lsdException w:name="Quote" w:uiPriority="29" w:qFormat="1"/>
-    <w:lsdException w:name="Intense Quote" w:uiPriority="30" w:qFormat="1"/>
-    <w:lsdException w:name="Medium List 2 Accent 1" w:uiPriority="66"/>
-    <w:lsdException w:name="Medium Grid 1 Accent 1" w:uiPriority="67"/>
-    <w:lsdException w:name="Medium Grid 2 Accent 1" w:uiPriority="68"/>
-    <w:lsdException w:name="Medium Grid 3 Accent 1" w:uiPriority="69"/>
-    <w:lsdException w:name="Dark List Accent 1" w:uiPriority="70"/>
-    <w:lsdException w:name="Colorful Shading Accent 1" w:uiPriority="71"/>
-    <w:lsdException w:name="Colorful List Accent 1" w:uiPriority="72"/>
-    <w:lsdException w:name="Colorful Grid Accent 1" w:uiPriority="73"/>
-    <w:lsdException w:name="Light Shading Accent 2" w:uiPriority="60"/>
-    <w:lsdException w:name="Light List Accent 2" w:uiPriority="61"/>
-    <w:lsdException w:name="Light Grid Accent 2" w:uiPriority="62"/>
-    <w:lsdException w:name="Medium Shading 1 Accent 2" w:uiPriority="63"/>
-    <w:lsdException w:name="Medium Shading 2 Accent 2" w:uiPriority="64"/>
-    <w:lsdException w:name="Medium List 1 Accent 2" w:uiPriority="65"/>
-    <w:lsdException w:name="Medium List 2 Accent 2" w:uiPriority="66"/>
-    <w:lsdException w:name="Medium Grid 1 Accent 2" w:uiPriority="67"/>
-    <w:lsdException w:name="Medium Grid 2 Accent 2" w:uiPriority="68"/>
-    <w:lsdException w:name="Medium Grid 3 Accent 2" w:uiPriority="69"/>
-    <w:lsdException w:name="Dark List Accent 2" w:uiPriority="70"/>
-    <w:lsdException w:name="Colorful Shading Accent 2" w:uiPriority="71"/>
-    <w:lsdException w:name="Colorful List Accent 2" w:uiPriority="72"/>
-    <w:lsdException w:name="Colorful Grid Accent 2" w:uiPriority="73"/>
-    <w:lsdException w:name="Light Shading Accent 3" w:uiPriority="60"/>
-    <w:lsdException w:name="Light List Accent 3" w:uiPriority="61"/>
-    <w:lsdException w:name="Light Grid Accent 3" w:uiPriority="62"/>
-    <w:lsdException w:name="Medium Shading 1 Accent 3" w:uiPriority="63"/>
-    <w:lsdException w:name="Medium Shading 2 Accent 3" w:uiPriority="64"/>
-    <w:lsdException w:name="Medium List 1 Accent 3" w:uiPriority="65"/>
-    <w:lsdException w:name="Medium List 2 Accent 3" w:uiPriority="66"/>
-    <w:lsdException w:name="Medium Grid 1 Accent 3" w:uiPriority="67"/>
-    <w:lsdException w:name="Medium Grid 2 Accent 3" w:uiPriority="68"/>
-    <w:lsdException w:name="Medium Grid 3 Accent 3" w:uiPriority="69"/>
-    <w:lsdException w:name="Dark List Accent 3" w:uiPriority="70"/>
-    <w:lsdException w:name="Colorful Shading Accent 3" w:uiPriority="71"/>
-    <w:lsdException w:name="Colorful List Accent 3" w:uiPriority="72"/>
-    <w:lsdException w:name="Colorful Grid Accent 3" w:uiPriority="73"/>
-    <w:lsdException w:name="Light Shading Accent 4" w:uiPriority="60"/>
-    <w:lsdException w:name="Light List Accent 4" w:uiPriority="61"/>
-    <w:lsdException w:name="Light Grid Accent 4" w:uiPriority="62"/>
-    <w:lsdException w:name="Medium Shading 1 Accent 4" w:uiPriority="63"/>
-    <w:lsdException w:name="Medium Shading 2 Accent 4" w:uiPriority="64"/>
-    <w:lsdException w:name="Medium List 1 Accent 4" w:uiPriority="65"/>
-    <w:lsdException w:name="Medium List 2 Accent 4" w:uiPriority="66"/>
-    <w:lsdException w:name="Medium Grid 1 Accent 4" w:uiPriority="67"/>
-    <w:lsdException w:name="Medium Grid 2 Accent 4" w:uiPriority="68"/>
-    <w:lsdException w:name="Medium Grid 3 Accent 4" w:uiPriority="69"/>
-    <w:lsdException w:name="Dark List Accent 4" w:uiPriority="70"/>
-    <w:lsdException w:name="Colorful Shading Accent 4" w:uiPriority="71"/>
-    <w:lsdException w:name="Colorful List Accent 4" w:uiPriority="72"/>
-    <w:lsdException w:name="Colorful Grid Accent 4" w:uiPriority="73"/>
-    <w:lsdException w:name="Light Shading Accent 5" w:uiPriority="60"/>
-    <w:lsdException w:name="Light List Accent 5" w:uiPriority="61"/>
-    <w:lsdException w:name="Light Grid Accent 5" w:uiPriority="62"/>
-    <w:lsdException w:name="Medium Shading 1 Accent 5" w:uiPriority="63"/>
-    <w:lsdException w:name="Medium Shading 2 Accent 5" w:uiPriority="64"/>
-    <w:lsdException w:name="Medium List 1 Accent 5" w:uiPriority="65"/>
-    <w:lsdException w:name="Medium List 2 Accent 5" w:uiPriority="66"/>
-    <w:lsdException w:name="Medium Grid 1 Accent 5" w:uiPriority="67"/>
-    <w:lsdException w:name="Medium Grid 2 Accent 5" w:uiPriority="68"/>
-    <w:lsdException w:name="Medium Grid 3 Accent 5" w:uiPriority="69"/>
-    <w:lsdException w:name="Dark List Accent 5" w:uiPriority="70"/>
-    <w:lsdException w:name="Colorful Shading Accent 5" w:uiPriority="71"/>
-    <w:lsdException w:name="Colorful List Accent 5" w:uiPriority="72"/>
-    <w:lsdException w:name="Colorful Grid Accent 5" w:uiPriority="73"/>
-    <w:lsdException w:name="Light Shading Accent 6" w:uiPriority="60"/>
-    <w:lsdException w:name="Light List Accent 6" w:uiPriority="61"/>
-    <w:lsdException w:name="Light Grid Accent 6" w:uiPriority="62"/>
-    <w:lsdException w:name="Medium Shading 1 Accent 6" w:uiPriority="63"/>
-    <w:lsdException w:name="Medium Shading 2 Accent 6" w:uiPriority="64"/>
-    <w:lsdException w:name="Medium List 1 Accent 6" w:uiPriority="65"/>
-    <w:lsdException w:name="Medium List 2 Accent 6" w:uiPriority="66"/>
-    <w:lsdException w:name="Medium Grid 1 Accent 6" w:uiPriority="67"/>
-    <w:lsdException w:name="Medium Grid 2 Accent 6" w:uiPriority="68"/>
-    <w:lsdException w:name="Medium Grid 3 Accent 6" w:uiPriority="69"/>
-    <w:lsdException w:name="Dark List Accent 6" w:uiPriority="70"/>
-    <w:lsdException w:name="Colorful Shading Accent 6" w:uiPriority="71"/>
-    <w:lsdException w:name="Colorful List Accent 6" w:uiPriority="72"/>
-    <w:lsdException w:name="Colorful Grid Accent 6" w:uiPriority="73"/>
-    <w:lsdException w:name="Subtle Emphasis" w:uiPriority="19" w:qFormat="1"/>
-    <w:lsdException w:name="Intense Emphasis" w:uiPriority="21" w:qFormat="1"/>
-    <w:lsdException w:name="Subtle Reference" w:uiPriority="31" w:qFormat="1"/>
-    <w:lsdException w:name="Intense Reference" w:uiPriority="32" w:qFormat="1"/>
-    <w:lsdException w:name="Book Title" w:uiPriority="33" w:qFormat="1"/>
-    <w:lsdException w:name="Bibliography" w:semiHidden="1" w:uiPriority="37" w:unhideWhenUsed="1"/>
-    <w:lsdException w:name="TOC Heading" w:semiHidden="1" w:uiPriority="39" w:unhideWhenUsed="1" w:qFormat="1"/>
-    <w:lsdException w:name="Plain Table 1" w:uiPriority="41"/>
-    <w:lsdException w:name="Plain Table 2" w:uiPriority="42"/>
-    <w:lsdException w:name="Plain Table 3" w:uiPriority="43"/>
-    <w:lsdException w:name="Plain Table 4" w:uiPriority="44"/>
-    <w:lsdException w:name="Plain Table 5" w:uiPriority="45"/>
-    <w:lsdException w:name="Grid Table Light" w:uiPriority="40"/>
-    <w:lsdException w:name="Grid Table 1 Light" w:uiPriority="46"/>
-    <w:lsdException w:name="Grid Table 2" w:uiPriority="47"/>
-    <w:lsdException w:name="Grid Table 3" w:uiPriority="48"/>
-    <w:lsdException w:name="Grid Table 4" w:uiPriority="49"/>
-    <w:lsdException w:name="Grid Table 5 Dark" w:uiPriority="50"/>
-    <w:lsdException w:name="Grid Table 6 Colorful" w:uiPriority="51"/>
-    <w:lsdException w:name="Grid Table 7 Colorful" w:uiPriority="52"/>
-    <w:lsdException w:name="Grid Table 1 Light Accent 1" w:uiPriority="46"/>
-    <w:lsdException w:name="Grid Table 2 Accent 1" w:uiPriority="47"/>
-    <w:lsdException w:name="Grid Table 3 Accent 1" w:uiPriority="48"/>
-    <w:lsdException w:name="Grid Table 4 Accent 1" w:uiPriority="49"/>
-    <w:lsdException w:name="Grid Table 5 Dark Accent 1" w:uiPriority="50"/>
-    <w:lsdException w:name="Grid Table 6 Colorful Accent 1" w:uiPriority="51"/>
-    <w:lsdException w:name="Grid Table 7 Colorful Accent 1" w:uiPriority="52"/>
-    <w:lsdException w:name="Grid Table 1 Light Accent 2" w:uiPriority="46"/>
-    <w:lsdException w:name="Grid Table 2 Accent 2" w:uiPriority="47"/>
-    <w:lsdException w:name="Grid Table 3 Accent 2" w:uiPriority="48"/>
-    <w:lsdException w:name="Grid Table 4 Accent 2" w:uiPriority="49"/>
-    <w:lsdException w:name="Grid Table 5 Dark Accent 2" w:uiPriority="50"/>
-    <w:lsdException w:name="Grid Table 6 Colorful Accent 2" w:uiPriority="51"/>
-    <w:lsdException w:name="Grid Table 7 Colorful Accent 2" w:uiPriority="52"/>
-    <w:lsdException w:name="Grid Table 1 Light Accent 3" w:uiPriority="46"/>
-    <w:lsdException w:name="Grid Table 2 Accent 3" w:uiPriority="47"/>
-    <w:lsdException w:name="Grid Table 3 Accent 3" w:uiPriority="48"/>
-    <w:lsdException w:name="Grid Table 4 Accent 3" w:uiPriority="49"/>
-    <w:lsdException w:name="Grid Table 5 Dark Accent 3" w:uiPriority="50"/>
-    <w:lsdException w:name="Grid Table 6 Colorful Accent 3" w:uiPriority="51"/>
-    <w:lsdException w:name="Grid Table 7 Colorful Accent 3" w:uiPriority="52"/>
-    <w:lsdException w:name="Grid Table 1 Light Accent 4" w:uiPriority="46"/>
-    <w:lsdException w:name="Grid Table 2 Accent 4" w:uiPriority="47"/>
-    <w:lsdException w:name="Grid Table 3 Accent 4" w:uiPriority="48"/>
-    <w:lsdException w:name="Grid Table 4 Accent 4" w:uiPriority="49"/>
-    <w:lsdException w:name="Grid Table 5 Dark Accent 4" w:uiPriority="50"/>
-    <w:lsdException w:name="Grid Table 6 Colorful Accent 4" w:uiPriority="51"/>
-    <w:lsdException w:name="Grid Table 7 Colorful Accent 4" w:uiPriority="52"/>
-    <w:lsdException w:name="Grid Table 1 Light Accent 5" w:uiPriority="46"/>
-    <w:lsdException w:name="Grid Table 2 Accent 5" w:uiPriority="47"/>
-    <w:lsdException w:name="Grid Table 3 Accent 5" w:uiPriority="48"/>
-    <w:lsdException w:name="Grid Table 4 Accent 5" w:uiPriority="49"/>
-    <w:lsdException w:name="Grid Table 5 Dark Accent 5" w:uiPriority="50"/>
-    <w:lsdException w:name="Grid Table 6 Colorful Accent 5" w:uiPriority="51"/>
-    <w:lsdException w:name="Grid Table 7 Colorful Accent 5" w:uiPriority="52"/>
-    <w:lsdException w:name="Grid Table 1 Light Accent 6" w:uiPriority="46"/>
-    <w:lsdException w:name="Grid Table 2 Accent 6" w:uiPriority="47"/>
-    <w:lsdException w:name="Grid Table 3 Accent 6" w:uiPriority="48"/>
-    <w:lsdException w:name="Grid Table 4 Accent 6" w:uiPriority="49"/>
-    <w:lsdException w:name="Grid Table 5 Dark Accent 6" w:uiPriority="50"/>
-    <w:lsdException w:name="Grid Table 6 Colorful Accent 6" w:uiPriority="51"/>
-    <w:lsdException w:name="Grid Table 7 Colorful Accent 6" w:uiPriority="52"/>
-    <w:lsdException w:name="List Table 1 Light" w:uiPriority="46"/>
-    <w:lsdException w:name="List Table 2" w:uiPriority="47"/>
-    <w:lsdException w:name="List Table 3" w:uiPriority="48"/>
-    <w:lsdException w:name="List Table 4" w:uiPriority="49"/>
-    <w:lsdException w:name="List Table 5 Dark" w:uiPriority="50"/>
-    <w:lsdException w:name="List Table 6 Colorful" w:uiPriority="51"/>
-    <w:lsdException w:name="List Table 7 Colorful" w:uiPriority="52"/>
-    <w:lsdException w:name="List Table 1 Light Accent 1" w:uiPriority="46"/>
-    <w:lsdException w:name="List Table 2 Accent 1" w:uiPriority="47"/>
-    <w:lsdException w:name="List Table 3 Accent 1" w:uiPriority="48"/>
-    <w:lsdException w:name="List Table 4 Accent 1" w:uiPriority="49"/>
-    <w:lsdException w:name="List Table 5 Dark Accent 1" w:uiPriority="50"/>
-    <w:lsdException w:name="List Table 6 Colorful Accent 1" w:uiPriority="51"/>
-    <w:lsdException w:name="List Table 7 Colorful Accent 1" w:uiPriority="52"/>
-    <w:lsdException w:name="List Table 1 Light Accent 2" w:uiPriority="46"/>
-    <w:lsdException w:name="List Table 2 Accent 2" w:uiPriority="47"/>
-    <w:lsdException w:name="List Table 3 Accent 2" w:uiPriority="48"/>
-    <w:lsdException w:name="List Table 4 Accent 2" w:uiPriority="49"/>
-    <w:lsdException w:name="List Table 5 Dark Accent 2" w:uiPriority="50"/>
-    <w:lsdException w:name="List Table 6 Colorful Accent 2" w:uiPriority="51"/>
-    <w:lsdException w:name="List Table 7 Colorful Accent 2" w:uiPriority="52"/>
-    <w:lsdException w:name="List Table 1 Light Accent 3" w:uiPriority="46"/>
-    <w:lsdException w:name="List Table 2 Accent 3" w:uiPriority="47"/>
-    <w:lsdException w:name="List Table 3 Accent 3" w:uiPriority="48"/>
-    <w:lsdException w:name="List Table 4 Accent 3" w:uiPriority="49"/>
-    <w:lsdException w:name="List Table 5 Dark Accent 3" w:uiPriority="50"/>
-    <w:lsdException w:name="List Table 6 Colorful Accent 3" w:uiPriority="51"/>
-    <w:lsdException w:name="List Table 7 Colorful Accent 3" w:uiPriority="52"/>
-    <w:lsdException w:name="List Table 1 Light Accent 4" w:uiPriority="46"/>
-    <w:lsdException w:name="List Table 2 Accent 4" w:uiPriority="47"/>
-    <w:lsdException w:name="List Table 3 Accent 4" w:uiPriority="48"/>
-    <w:lsdException w:name="List Table 4 Accent 4" w:uiPriority="49"/>
-    <w:lsdException w:name="List Table 5 Dark Accent 4" w:uiPriority="50"/>
-    <w:lsdException w:name="List Table 6 Colorful Accent 4" w:uiPriority="51"/>
-    <w:lsdException w:name="List Table 7 Colorful Accent 4" w:uiPriority="52"/>
-    <w:lsdException w:name="List Table 1 Light Accent 5" w:uiPriority="46"/>
-    <w:lsdException w:name="List Table 2 Accent 5" w:uiPriority="47"/>
-    <w:lsdException w:name="List Table 3 Accent 5" w:uiPriority="48"/>
-    <w:lsdException w:name="List Table 4 Accent 5" w:uiPriority="49"/>
-    <w:lsdException w:name="List Table 5 Dark Accent 5" w:uiPriority="50"/>
-    <w:lsdException w:name="List Table 6 Colorful Accent 5" w:uiPriority="51"/>
-    <w:lsdException w:name="List Table 7 Colorful Accent 5" w:uiPriority="52"/>
-    <w:lsdException w:name="List Table 1 Light Accent 6" w:uiPriority="46"/>
-    <w:lsdException w:name="List Table 2 Accent 6" w:uiPriority="47"/>
-    <w:lsdException w:name="List Table 3 Accent 6" w:uiPriority="48"/>
-    <w:lsdException w:name="List Table 4 Accent 6" w:uiPriority="49"/>
-    <w:lsdException w:name="List Table 5 Dark Accent 6" w:uiPriority="50"/>
-    <w:lsdException w:name="List Table 6 Colorful Accent 6" w:uiPriority="51"/>
-    <w:lsdException w:name="List Table 7 Colorful Accent 6" w:uiPriority="52"/>
-    <w:lsdException w:name="Mention" w:semiHidden="1" w:unhideWhenUsed="1"/>
-    <w:lsdException w:name="Smart Hyperlink" w:semiHidden="1" w:unhideWhenUsed="1"/>
-    <w:lsdException w:name="Hashtag" w:semiHidden="1" w:unhideWhenUsed="1"/>
-    <w:lsdException w:name="Unresolved Mention" w:semiHidden="1" w:unhideWhenUsed="1"/>
-    <w:lsdException w:name="Smart Link" w:semiHidden="1" w:unhideWhenUsed="1"/>
+  <w:latentStyles w:defLockedState="0" w:defUIPriority="99" w:defSemiHidden="1" w:defUnhideWhenUsed="1" w:defQFormat="0" w:count="267">
+    <w:lsdException w:name="Normal" w:semiHidden="0" w:uiPriority="0" w:unhideWhenUsed="0" w:qFormat="1"/>
+    <w:lsdException w:name="heading 1" w:semiHidden="0" w:uiPriority="9" w:unhideWhenUsed="0" w:qFormat="1"/>
+    <w:lsdException w:name="heading 2" w:uiPriority="9" w:qFormat="1"/>
+    <w:lsdException w:name="heading 3" w:uiPriority="9" w:qFormat="1"/>
+    <w:lsdException w:name="heading 4" w:uiPriority="9" w:qFormat="1"/>
+    <w:lsdException w:name="heading 5" w:uiPriority="9" w:qFormat="1"/>
+    <w:lsdException w:name="heading 6" w:uiPriority="9" w:qFormat="1"/>
+    <w:lsdException w:name="heading 7" w:uiPriority="9" w:qFormat="1"/>
+    <w:lsdException w:name="heading 8" w:uiPriority="9" w:qFormat="1"/>
+    <w:lsdException w:name="heading 9" w:uiPriority="9" w:qFormat="1"/>
+    <w:lsdException w:name="toc 1" w:uiPriority="39"/>
+    <w:lsdException w:name="toc 2" w:uiPriority="39"/>
+    <w:lsdException w:name="toc 3" w:uiPriority="39"/>
+    <w:lsdException w:name="toc 4" w:uiPriority="39"/>
+    <w:lsdException w:name="toc 5" w:uiPriority="39"/>
+    <w:lsdException w:name="toc 6" w:uiPriority="39"/>
+    <w:lsdException w:name="toc 7" w:uiPriority="39"/>
+    <w:lsdException w:name="toc 8" w:uiPriority="39"/>
+    <w:lsdException w:name="toc 9" w:uiPriority="39"/>
+    <w:lsdException w:name="caption" w:uiPriority="35" w:qFormat="1"/>
+    <w:lsdException w:name="Title" w:semiHidden="0" w:uiPriority="10" w:unhideWhenUsed="0" w:qFormat="1"/>
+    <w:lsdException w:name="Default Paragraph Font" w:uiPriority="1"/>
+    <w:lsdException w:name="Subtitle" w:semiHidden="0" w:uiPriority="11" w:unhideWhenUsed="0" w:qFormat="1"/>
+    <w:lsdException w:name="Strong" w:semiHidden="0" w:uiPriority="22" w:unhideWhenUsed="0" w:qFormat="1"/>
+    <w:lsdException w:name="Emphasis" w:semiHidden="0" w:uiPriority="20" w:unhideWhenUsed="0" w:qFormat="1"/>
+    <w:lsdException w:name="Table Grid" w:semiHidden="0" w:uiPriority="39" w:unhideWhenUsed="0"/>
+    <w:lsdException w:name="Placeholder Text" w:unhideWhenUsed="0"/>
+    <w:lsdException w:name="No Spacing" w:semiHidden="0" w:uiPriority="1" w:unhideWhenUsed="0" w:qFormat="1"/>
+    <w:lsdException w:name="Light Shading" w:semiHidden="0" w:uiPriority="60" w:unhideWhenUsed="0"/>
+    <w:lsdException w:name="Light List" w:semiHidden="0" w:uiPriority="61" w:unhideWhenUsed="0"/>
+    <w:lsdException w:name="Light Grid" w:semiHidden="0" w:uiPriority="62" w:unhideWhenUsed="0"/>
+    <w:lsdException w:name="Medium Shading 1" w:semiHidden="0" w:uiPriority="63" w:unhideWhenUsed="0"/>
+    <w:lsdException w:name="Medium Shading 2" w:semiHidden="0" w:uiPriority="64" w:unhideWhenUsed="0"/>
+    <w:lsdException w:name="Medium List 1" w:semiHidden="0" w:uiPriority="65" w:unhideWhenUsed="0"/>
+    <w:lsdException w:name="Medium List 2" w:semiHidden="0" w:uiPriority="66" w:unhideWhenUsed="0"/>
+    <w:lsdException w:name="Medium Grid 1" w:semiHidden="0" w:uiPriority="67" w:unhideWhenUsed="0"/>
+    <w:lsdException w:name="Medium Grid 2" w:semiHidden="0" w:uiPriority="68" w:unhideWhenUsed="0"/>
+    <w:lsdException w:name="Medium Grid 3" w:semiHidden="0" w:uiPriority="69" w:unhideWhenUsed="0"/>
+    <w:lsdException w:name="Dark List" w:semiHidden="0" w:uiPriority="70" w:unhideWhenUsed="0"/>
+    <w:lsdException w:name="Colorful Shading" w:semiHidden="0" w:uiPriority="71" w:unhideWhenUsed="0"/>
+    <w:lsdException w:name="Colorful List" w:semiHidden="0" w:uiPriority="72" w:unhideWhenUsed="0"/>
+    <w:lsdException w:name="Colorful Grid" w:semiHidden="0" w:uiPriority="73" w:unhideWhenUsed="0"/>
+    <w:lsdException w:name="Light Shading Accent 1" w:semiHidden="0" w:uiPriority="60" w:unhideWhenUsed="0"/>
+    <w:lsdException w:name="Light List Accent 1" w:semiHidden="0" w:uiPriority="61" w:unhideWhenUsed="0"/>
+    <w:lsdException w:name="Light Grid Accent 1" w:semiHidden="0" w:uiPriority="62" w:unhideWhenUsed="0"/>
+    <w:lsdException w:name="Medium Shading 1 Accent 1" w:semiHidden="0" w:uiPriority="63" w:unhideWhenUsed="0"/>
+    <w:lsdException w:name="Medium Shading 2 Accent 1" w:semiHidden="0" w:uiPriority="64" w:unhideWhenUsed="0"/>
+    <w:lsdException w:name="Medium List 1 Accent 1" w:semiHidden="0" w:uiPriority="65" w:unhideWhenUsed="0"/>
+    <w:lsdException w:name="Revision" w:unhideWhenUsed="0"/>
+    <w:lsdException w:name="List Paragraph" w:semiHidden="0" w:uiPriority="34" w:unhideWhenUsed="0" w:qFormat="1"/>
+    <w:lsdException w:name="Quote" w:semiHidden="0" w:uiPriority="29" w:unhideWhenUsed="0" w:qFormat="1"/>
+    <w:lsdException w:name="Intense Quote" w:semiHidden="0" w:uiPriority="30" w:unhideWhenUsed="0" w:qFormat="1"/>
+    <w:lsdException w:name="Medium List 2 Accent 1" w:semiHidden="0" w:uiPriority="66" w:unhideWhenUsed="0"/>
+    <w:lsdException w:name="Medium Grid 1 Accent 1" w:semiHidden="0" w:uiPriority="67" w:unhideWhenUsed="0"/>
+    <w:lsdException w:name="Medium Grid 2 Accent 1" w:semiHidden="0" w:uiPriority="68" w:unhideWhenUsed="0"/>
+    <w:lsdException w:name="Medium Grid 3 Accent 1" w:semiHidden="0" w:uiPriority="69" w:unhideWhenUsed="0"/>
+    <w:lsdException w:name="Dark List Accent 1" w:semiHidden="0" w:uiPriority="70" w:unhideWhenUsed="0"/>
+    <w:lsdException w:name="Colorful Shading Accent 1" w:semiHidden="0" w:uiPriority="71" w:unhideWhenUsed="0"/>
+    <w:lsdException w:name="Colorful List Accent 1" w:semiHidden="0" w:uiPriority="72" w:unhideWhenUsed="0"/>
+    <w:lsdException w:name="Colorful Grid Accent 1" w:semiHidden="0" w:uiPriority="73" w:unhideWhenUsed="0"/>
+    <w:lsdException w:name="Light Shading Accent 2" w:semiHidden="0" w:uiPriority="60" w:unhideWhenUsed="0"/>
+    <w:lsdException w:name="Light List Accent 2" w:semiHidden="0" w:uiPriority="61" w:unhideWhenUsed="0"/>
+    <w:lsdException w:name="Light Grid Accent 2" w:semiHidden="0" w:uiPriority="62" w:unhideWhenUsed="0"/>
+    <w:lsdException w:name="Medium Shading 1 Accent 2" w:semiHidden="0" w:uiPriority="63" w:unhideWhenUsed="0"/>
+    <w:lsdException w:name="Medium Shading 2 Accent 2" w:semiHidden="0" w:uiPriority="64" w:unhideWhenUsed="0"/>
+    <w:lsdException w:name="Medium List 1 Accent 2" w:semiHidden="0" w:uiPriority="65" w:unhideWhenUsed="0"/>
+    <w:lsdException w:name="Medium List 2 Accent 2" w:semiHidden="0" w:uiPriority="66" w:unhideWhenUsed="0"/>
+    <w:lsdException w:name="Medium Grid 1 Accent 2" w:semiHidden="0" w:uiPriority="67" w:unhideWhenUsed="0"/>
+    <w:lsdException w:name="Medium Grid 2 Accent 2" w:semiHidden="0" w:uiPriority="68" w:unhideWhenUsed="0"/>
+    <w:lsdException w:name="Medium Grid 3 Accent 2" w:semiHidden="0" w:uiPriority="69" w:unhideWhenUsed="0"/>
+    <w:lsdException w:name="Dark List Accent 2" w:semiHidden="0" w:uiPriority="70" w:unhideWhenUsed="0"/>
+    <w:lsdException w:name="Colorful Shading Accent 2" w:semiHidden="0" w:uiPriority="71" w:unhideWhenUsed="0"/>
+    <w:lsdException w:name="Colorful List Accent 2" w:semiHidden="0" w:uiPriority="72" w:unhideWhenUsed="0"/>
+    <w:lsdException w:name="Colorful Grid Accent 2" w:semiHidden="0" w:uiPriority="73" w:unhideWhenUsed="0"/>
+    <w:lsdException w:name="Light Shading Accent 3" w:semiHidden="0" w:uiPriority="60" w:unhideWhenUsed="0"/>
+    <w:lsdException w:name="Light List Accent 3" w:semiHidden="0" w:uiPriority="61" w:unhideWhenUsed="0"/>
+    <w:lsdException w:name="Light Grid Accent 3" w:semiHidden="0" w:uiPriority="62" w:unhideWhenUsed="0"/>
+    <w:lsdException w:name="Medium Shading 1 Accent 3" w:semiHidden="0" w:uiPriority="63" w:unhideWhenUsed="0"/>
+    <w:lsdException w:name="Medium Shading 2 Accent 3" w:semiHidden="0" w:uiPriority="64" w:unhideWhenUsed="0"/>
+    <w:lsdException w:name="Medium List 1 Accent 3" w:semiHidden="0" w:uiPriority="65" w:unhideWhenUsed="0"/>
+    <w:lsdException w:name="Medium List 2 Accent 3" w:semiHidden="0" w:uiPriority="66" w:unhideWhenUsed="0"/>
+    <w:lsdException w:name="Medium Grid 1 Accent 3" w:semiHidden="0" w:uiPriority="67" w:unhideWhenUsed="0"/>
+    <w:lsdException w:name="Medium Grid 2 Accent 3" w:semiHidden="0" w:uiPriority="68" w:unhideWhenUsed="0"/>
+    <w:lsdException w:name="Medium Grid 3 Accent 3" w:semiHidden="0" w:uiPriority="69" w:unhideWhenUsed="0"/>
+    <w:lsdException w:name="Dark List Accent 3" w:semiHidden="0" w:uiPriority="70" w:unhideWhenUsed="0"/>
+    <w:lsdException w:name="Colorful Shading Accent 3" w:semiHidden="0" w:uiPriority="71" w:unhideWhenUsed="0"/>
+    <w:lsdException w:name="Colorful List Accent 3" w:semiHidden="0" w:uiPriority="72" w:unhideWhenUsed="0"/>
+    <w:lsdException w:name="Colorful Grid Accent 3" w:semiHidden="0" w:uiPriority="73" w:unhideWhenUsed="0"/>
+    <w:lsdException w:name="Light Shading Accent 4" w:semiHidden="0" w:uiPriority="60" w:unhideWhenUsed="0"/>
+    <w:lsdException w:name="Light List Accent 4" w:semiHidden="0" w:uiPriority="61" w:unhideWhenUsed="0"/>
+    <w:lsdException w:name="Light Grid Accent 4" w:semiHidden="0" w:uiPriority="62" w:unhideWhenUsed="0"/>
+    <w:lsdException w:name="Medium Shading 1 Accent 4" w:semiHidden="0" w:uiPriority="63" w:unhideWhenUsed="0"/>
+    <w:lsdException w:name="Medium Shading 2 Accent 4" w:semiHidden="0" w:uiPriority="64" w:unhideWhenUsed="0"/>
+    <w:lsdException w:name="Medium List 1 Accent 4" w:semiHidden="0" w:uiPriority="65" w:unhideWhenUsed="0"/>
+    <w:lsdException w:name="Medium List 2 Accent 4" w:semiHidden="0" w:uiPriority="66" w:unhideWhenUsed="0"/>
+    <w:lsdException w:name="Medium Grid 1 Accent 4" w:semiHidden="0" w:uiPriority="67" w:unhideWhenUsed="0"/>
+    <w:lsdException w:name="Medium Grid 2 Accent 4" w:semiHidden="0" w:uiPriority="68" w:unhideWhenUsed="0"/>
+    <w:lsdException w:name="Medium Grid 3 Accent 4" w:semiHidden="0" w:uiPriority="69" w:unhideWhenUsed="0"/>
+    <w:lsdException w:name="Dark List Accent 4" w:semiHidden="0" w:uiPriority="70" w:unhideWhenUsed="0"/>
+    <w:lsdException w:name="Colorful Shading Accent 4" w:semiHidden="0" w:uiPriority="71" w:unhideWhenUsed="0"/>
+    <w:lsdException w:name="Colorful List Accent 4" w:semiHidden="0" w:uiPriority="72" w:unhideWhenUsed="0"/>
+    <w:lsdException w:name="Colorful Grid Accent 4" w:semiHidden="0" w:uiPriority="73" w:unhideWhenUsed="0"/>
+    <w:lsdException w:name="Light Shading Accent 5" w:semiHidden="0" w:uiPriority="60" w:unhideWhenUsed="0"/>
+    <w:lsdException w:name="Light List Accent 5" w:semiHidden="0" w:uiPriority="61" w:unhideWhenUsed="0"/>
+    <w:lsdException w:name="Light Grid Accent 5" w:semiHidden="0" w:uiPriority="62" w:unhideWhenUsed="0"/>
+    <w:lsdException w:name="Medium Shading 1 Accent 5" w:semiHidden="0" w:uiPriority="63" w:unhideWhenUsed="0"/>
+    <w:lsdException w:name="Medium Shading 2 Accent 5" w:semiHidden="0" w:uiPriority="64" w:unhideWhenUsed="0"/>
+    <w:lsdException w:name="Medium List 1 Accent 5" w:semiHidden="0" w:uiPriority="65" w:unhideWhenUsed="0"/>
+    <w:lsdException w:name="Medium List 2 Accent 5" w:semiHidden="0" w:uiPriority="66" w:unhideWhenUsed="0"/>
+    <w:lsdException w:name="Medium Grid 1 Accent 5" w:semiHidden="0" w:uiPriority="67" w:unhideWhenUsed="0"/>
+    <w:lsdException w:name="Medium Grid 2 Accent 5" w:semiHidden="0" w:uiPriority="68" w:unhideWhenUsed="0"/>
+    <w:lsdException w:name="Medium Grid 3 Accent 5" w:semiHidden="0" w:uiPriority="69" w:unhideWhenUsed="0"/>
+    <w:lsdException w:name="Dark List Accent 5" w:semiHidden="0" w:uiPriority="70" w:unhideWhenUsed="0"/>
+    <w:lsdException w:name="Colorful Shading Accent 5" w:semiHidden="0" w:uiPriority="71" w:unhideWhenUsed="0"/>
+    <w:lsdException w:name="Colorful List Accent 5" w:semiHidden="0" w:uiPriority="72" w:unhideWhenUsed="0"/>
+    <w:lsdException w:name="Colorful Grid Accent 5" w:semiHidden="0" w:uiPriority="73" w:unhideWhenUsed="0"/>
+    <w:lsdException w:name="Light Shading Accent 6" w:semiHidden="0" w:uiPriority="60" w:unhideWhenUsed="0"/>
+    <w:lsdException w:name="Light List Accent 6" w:semiHidden="0" w:uiPriority="61" w:unhideWhenUsed="0"/>
+    <w:lsdException w:name="Light Grid Accent 6" w:semiHidden="0" w:uiPriority="62" w:unhideWhenUsed="0"/>
+    <w:lsdException w:name="Medium Shading 1 Accent 6" w:semiHidden="0" w:uiPriority="63" w:unhideWhenUsed="0"/>
+    <w:lsdException w:name="Medium Shading 2 Accent 6" w:semiHidden="0" w:uiPriority="64" w:unhideWhenUsed="0"/>
+    <w:lsdException w:name="Medium List 1 Accent 6" w:semiHidden="0" w:uiPriority="65" w:unhideWhenUsed="0"/>
+    <w:lsdException w:name="Medium List 2 Accent 6" w:semiHidden="0" w:uiPriority="66" w:unhideWhenUsed="0"/>
+    <w:lsdException w:name="Medium Grid 1 Accent 6" w:semiHidden="0" w:uiPriority="67" w:unhideWhenUsed="0"/>
+    <w:lsdException w:name="Medium Grid 2 Accent 6" w:semiHidden="0" w:uiPriority="68" w:unhideWhenUsed="0"/>
+    <w:lsdException w:name="Medium Grid 3 Accent 6" w:semiHidden="0" w:uiPriority="69" w:unhideWhenUsed="0"/>
+    <w:lsdException w:name="Dark List Accent 6" w:semiHidden="0" w:uiPriority="70" w:unhideWhenUsed="0"/>
+    <w:lsdException w:name="Colorful Shading Accent 6" w:semiHidden="0" w:uiPriority="71" w:unhideWhenUsed="0"/>
+    <w:lsdException w:name="Colorful List Accent 6" w:semiHidden="0" w:uiPriority="72" w:unhideWhenUsed="0"/>
+    <w:lsdException w:name="Colorful Grid Accent 6" w:semiHidden="0" w:uiPriority="73" w:unhideWhenUsed="0"/>
+    <w:lsdException w:name="Subtle Emphasis" w:semiHidden="0" w:uiPriority="19" w:unhideWhenUsed="0" w:qFormat="1"/>
+    <w:lsdException w:name="Intense Emphasis" w:semiHidden="0" w:uiPriority="21" w:unhideWhenUsed="0" w:qFormat="1"/>
+    <w:lsdException w:name="Subtle Reference" w:semiHidden="0" w:uiPriority="31" w:unhideWhenUsed="0" w:qFormat="1"/>
+    <w:lsdException w:name="Intense Reference" w:semiHidden="0" w:uiPriority="32" w:unhideWhenUsed="0" w:qFormat="1"/>
+    <w:lsdException w:name="Book Title" w:semiHidden="0" w:uiPriority="33" w:unhideWhenUsed="0" w:qFormat="1"/>
+    <w:lsdException w:name="Bibliography" w:uiPriority="37"/>
+    <w:lsdException w:name="TOC Heading" w:uiPriority="39" w:qFormat="1"/>
   </w:latentStyles>
   <w:style w:type="paragraph" w:default="1" w:styleId="Normalny">
     <w:name w:val="Normal"/>
@@ -9182,6 +8550,7 @@
     <w:uiPriority w:val="99"/>
     <w:semiHidden/>
     <w:unhideWhenUsed/>
+    <w:qFormat/>
     <w:tblPr>
       <w:tblInd w:w="0" w:type="dxa"/>
       <w:tblCellMar>
@@ -9413,7 +8782,7 @@
       <w:u w:val="single"/>
     </w:rPr>
   </w:style>
-  <w:style w:type="character" w:styleId="Nierozpoznanawzmianka">
+  <w:style w:type="character" w:customStyle="1" w:styleId="UnresolvedMention">
     <w:name w:val="Unresolved Mention"/>
     <w:basedOn w:val="Domylnaczcionkaakapitu"/>
     <w:uiPriority w:val="99"/>
@@ -9609,7 +8978,7 @@
     </a:clrScheme>
     <a:fontScheme name="Pakiet Office">
       <a:majorFont>
-        <a:latin typeface="Calibri Light" panose="020F0302020204030204"/>
+        <a:latin typeface="Calibri Light"/>
         <a:ea typeface=""/>
         <a:cs typeface=""/>
         <a:font script="Jpan" typeface="游ゴシック Light"/>
@@ -9644,7 +9013,7 @@
         <a:font script="Geor" typeface="Sylfaen"/>
       </a:majorFont>
       <a:minorFont>
-        <a:latin typeface="Calibri" panose="020F0502020204030204"/>
+        <a:latin typeface="Calibri"/>
         <a:ea typeface=""/>
         <a:cs typeface=""/>
         <a:font script="Jpan" typeface="游明朝"/>
@@ -9821,7 +9190,7 @@
   <a:extraClrSchemeLst/>
   <a:extLst>
     <a:ext uri="{05A4C25C-085E-4340-85A3-A5531E510DB2}">
-      <thm15:themeFamily xmlns:thm15="http://schemas.microsoft.com/office/thememl/2012/main" name="Office Theme" id="{62F939B6-93AF-4DB8-9C6B-D6C7DFDC589F}" vid="{4A3C46E8-61CC-4603-A589-7422A47A8E4A}"/>
+      <thm15:themeFamily xmlns="" xmlns:thm15="http://schemas.microsoft.com/office/thememl/2012/main" name="Office Theme" id="{62F939B6-93AF-4DB8-9C6B-D6C7DFDC589F}" vid="{4A3C46E8-61CC-4603-A589-7422A47A8E4A}"/>
     </a:ext>
   </a:extLst>
 </a:theme>
@@ -9832,7 +9201,7 @@
 </file>
 
 <file path=customXml/itemProps1.xml><?xml version="1.0" encoding="utf-8"?>
-<ds:datastoreItem xmlns:ds="http://schemas.openxmlformats.org/officeDocument/2006/customXml" ds:itemID="{211D8152-CC9A-48C0-9ABA-E218F663F280}">
+<ds:datastoreItem xmlns:ds="http://schemas.openxmlformats.org/officeDocument/2006/customXml" ds:itemID="{FD8967D0-118B-422C-8642-7CFD31A282BB}">
   <ds:schemaRefs>
     <ds:schemaRef ds:uri="http://schemas.openxmlformats.org/officeDocument/2006/bibliography"/>
   </ds:schemaRefs>

</xml_diff>